<commit_message>
First POSSIBLY Useable Template
It is believed that the "*.DOCX" and "*.ODT" are now in a useable state. Please report any issues.
</commit_message>
<xml_diff>
--- a/Generic-eBook-and-paperback-self-publishing-template-suitable-for-Kindle-publishing.docx
+++ b/Generic-eBook-and-paperback-self-publishing-template-suitable-for-Kindle-publishing.docx
@@ -417,23 +417,23 @@
         <w:rPr/>
       </w:pPr>
       <w:bookmarkStart w:id="1" w:name="_toc37"/>
-      <w:bookmarkStart w:id="2" w:name="_toc37"/>
-      <w:bookmarkEnd w:id="2"/>
+      <w:bookmarkEnd w:id="1"/>
       <w:r>
         <w:rPr/>
         <w:t>H</w:t>
       </w:r>
       <w:r>
-        <w:rPr/>
-        <w:t>alf</w:t>
-      </w:r>
-      <w:r>
-        <w:rPr/>
-        <w:t xml:space="preserve"> T</w:t>
-      </w:r>
-      <w:r>
-        <w:rPr/>
-        <w:t>itle</w:t>
+        <w:rPr>
+          <w:rFonts w:eastAsia="Bookerly" w:cs="" w:cstheme="majorBidi"/>
+          <w:b/>
+          <w:bCs/>
+          <w:color w:val="336699" w:themeShade="b5"/>
+          <w:kern w:val="0"/>
+          <w:sz w:val="32"/>
+          <w:szCs w:val="32"/>
+          <w:lang w:val="en-US" w:eastAsia="zxx" w:bidi="zxx"/>
+        </w:rPr>
+        <w:t>ALF TITLE</w:t>
       </w:r>
     </w:p>
     <w:p>
@@ -546,8 +546,8 @@
         <w:jc w:val="center"/>
         <w:rPr/>
       </w:pPr>
-      <w:bookmarkStart w:id="3" w:name="_toc43"/>
-      <w:bookmarkEnd w:id="3"/>
+      <w:bookmarkStart w:id="2" w:name="_toc43"/>
+      <w:bookmarkEnd w:id="2"/>
       <w:r>
         <w:rPr/>
         <w:t>Frontispiece</w:t>
@@ -699,9 +699,8 @@
         <w:jc w:val="center"/>
         <w:rPr/>
       </w:pPr>
-      <w:bookmarkStart w:id="4" w:name="_toc49"/>
-      <w:bookmarkStart w:id="5" w:name="_toc49"/>
-      <w:bookmarkEnd w:id="5"/>
+      <w:bookmarkStart w:id="3" w:name="_toc49"/>
+      <w:bookmarkEnd w:id="3"/>
       <w:r>
         <w:rPr/>
         <w:t>Title page</w:t>
@@ -789,7 +788,19 @@
       </w:hyperlink>
       <w:r>
         <w:rPr/>
-        <w:t xml:space="preserve"> of publication, or descriptive text about the book, and illustrations are also common on title pages. This page generally repeats the </w:t>
+        <w:t xml:space="preserve"> of publication, or descriptive text about the book. Illustrations are also common on </w:t>
+      </w:r>
+      <w:hyperlink w:anchor="_toc49">
+        <w:r>
+          <w:rPr>
+            <w:rStyle w:val="InternetLink"/>
+          </w:rPr>
+          <w:t>title pages</w:t>
+        </w:r>
+      </w:hyperlink>
+      <w:r>
+        <w:rPr/>
+        <w:t xml:space="preserve">. This page generally repeats the </w:t>
       </w:r>
       <w:hyperlink w:anchor="Title">
         <w:r>
@@ -844,24 +855,24 @@
         <w:pStyle w:val="Title"/>
         <w:rPr/>
       </w:pPr>
-      <w:bookmarkStart w:id="6" w:name="Title"/>
+      <w:bookmarkStart w:id="4" w:name="Title"/>
       <w:r>
         <w:rPr/>
         <w:t>Book Title</w:t>
       </w:r>
-      <w:bookmarkEnd w:id="6"/>
+      <w:bookmarkEnd w:id="4"/>
     </w:p>
     <w:p>
       <w:pPr>
         <w:pStyle w:val="Subtitle"/>
         <w:rPr/>
       </w:pPr>
-      <w:bookmarkStart w:id="7" w:name="Subtitle"/>
+      <w:bookmarkStart w:id="5" w:name="Subtitle"/>
       <w:r>
         <w:rPr/>
         <w:t>Book Subtitle</w:t>
       </w:r>
-      <w:bookmarkEnd w:id="7"/>
+      <w:bookmarkEnd w:id="5"/>
     </w:p>
     <w:p>
       <w:pPr>
@@ -896,12 +907,40 @@
           <w:rFonts w:ascii="Bookerly" w:hAnsi="Bookerly"/>
         </w:rPr>
       </w:pPr>
-      <w:bookmarkStart w:id="8" w:name="Author"/>
-      <w:r>
-        <w:rPr/>
-        <w:t>Robert “The R.A.T.” Allen Turner</w:t>
-      </w:r>
-      <w:bookmarkEnd w:id="8"/>
+      <w:hyperlink r:id="rId13">
+        <w:r>
+          <w:rPr>
+            <w:rStyle w:val="InternetLink"/>
+          </w:rPr>
+          <w:t xml:space="preserve">Robert </w:t>
+        </w:r>
+      </w:hyperlink>
+      <w:hyperlink r:id="rId14">
+        <w:bookmarkStart w:id="6" w:name="Author"/>
+        <w:r>
+          <w:rPr>
+            <w:rStyle w:val="InternetLink"/>
+          </w:rPr>
+          <w:t>“The R.A.T.”</w:t>
+        </w:r>
+      </w:hyperlink>
+      <w:hyperlink r:id="rId15">
+        <w:r>
+          <w:rPr>
+            <w:rStyle w:val="InternetLink"/>
+          </w:rPr>
+          <w:t xml:space="preserve"> Allen</w:t>
+        </w:r>
+      </w:hyperlink>
+      <w:hyperlink r:id="rId16">
+        <w:r>
+          <w:rPr>
+            <w:rStyle w:val="InternetLink"/>
+          </w:rPr>
+          <w:t xml:space="preserve"> Turner</w:t>
+        </w:r>
+      </w:hyperlink>
+      <w:bookmarkEnd w:id="6"/>
     </w:p>
     <w:p>
       <w:pPr>
@@ -915,12 +954,12 @@
         <w:rPr/>
         <w:t xml:space="preserve">Copyright </w:t>
       </w:r>
-      <w:bookmarkStart w:id="9" w:name="©2020"/>
+      <w:bookmarkStart w:id="7" w:name="©2020"/>
       <w:r>
         <w:rPr/>
         <w:t>©2020</w:t>
       </w:r>
-      <w:bookmarkEnd w:id="9"/>
+      <w:bookmarkEnd w:id="7"/>
     </w:p>
     <w:p>
       <w:pPr>
@@ -932,11 +971,7 @@
       </w:pPr>
       <w:r>
         <w:rPr/>
-        <w:t>All Rights Reserved</w:t>
-      </w:r>
-      <w:r>
-        <w:rPr/>
-        <w:t>.</w:t>
+        <w:t>All Rights Reserved.</w:t>
       </w:r>
     </w:p>
     <w:p>
@@ -959,7 +994,7 @@
           <w:rFonts w:ascii="Bookerly" w:hAnsi="Bookerly"/>
         </w:rPr>
       </w:pPr>
-      <w:hyperlink r:id="rId13">
+      <w:hyperlink r:id="rId17">
         <w:r>
           <w:rPr>
             <w:rStyle w:val="InternetLink"/>
@@ -991,7 +1026,7 @@
           <w:rFonts w:ascii="Bookerly" w:hAnsi="Bookerly"/>
         </w:rPr>
       </w:pPr>
-      <w:hyperlink r:id="rId14">
+      <w:hyperlink r:id="rId18">
         <w:r>
           <w:rPr>
             <w:rStyle w:val="InternetLink"/>
@@ -1008,7 +1043,7 @@
           <w:rFonts w:ascii="Bookerly" w:hAnsi="Bookerly"/>
         </w:rPr>
       </w:pPr>
-      <w:hyperlink r:id="rId15">
+      <w:hyperlink r:id="rId19">
         <w:r>
           <w:rPr>
             <w:rStyle w:val="InternetLink"/>
@@ -1025,7 +1060,7 @@
           <w:rFonts w:ascii="Bookerly" w:hAnsi="Bookerly"/>
         </w:rPr>
       </w:pPr>
-      <w:hyperlink r:id="rId16">
+      <w:hyperlink r:id="rId20">
         <w:r>
           <w:rPr>
             <w:rStyle w:val="InternetLink"/>
@@ -1117,23 +1152,56 @@
         <w:jc w:val="center"/>
         <w:rPr/>
       </w:pPr>
-      <w:bookmarkStart w:id="10" w:name="_toc69"/>
-      <w:bookmarkStart w:id="11" w:name="_toc69"/>
-      <w:bookmarkEnd w:id="11"/>
-      <w:r>
-        <w:rPr/>
-        <w:t>Copyright page</w:t>
-      </w:r>
-    </w:p>
-    <w:p>
-      <w:pPr>
-        <w:pStyle w:val="Normal"/>
-        <w:jc w:val="both"/>
-        <w:rPr/>
-      </w:pPr>
-      <w:r>
-        <w:rPr/>
-        <w:t>Also known as the Colophon or Edition Notice. Technical information such as edition dates, copyrights (copyright notice), edition information, publication information, printing history, cataloging data, legal notices, and the books ISBN or identification number typefaces and the name and address of the printer. In addition, rows of numbers are sometimes printed at the bottom of the page to indicate the year and number of the printing. Credits for design, production, editing and illustration are also commonly listed on the copyright page. In modern books, this is usually on the verso of the title page, but in some books, it may be  placed at the end. This page is usually in the “</w:t>
+      <w:bookmarkStart w:id="8" w:name="_toc69"/>
+      <w:bookmarkEnd w:id="8"/>
+      <w:r>
+        <w:rPr/>
+        <w:t>Copyright Page/Colophon/Edition Notice</w:t>
+      </w:r>
+    </w:p>
+    <w:p>
+      <w:pPr>
+        <w:pStyle w:val="Normal"/>
+        <w:jc w:val="both"/>
+        <w:rPr/>
+      </w:pPr>
+      <w:r>
+        <w:rPr/>
+        <w:t xml:space="preserve">Also known as the </w:t>
+      </w:r>
+      <w:r>
+        <w:rPr>
+          <w:i/>
+          <w:iCs/>
+        </w:rPr>
+        <w:t>Colophon</w:t>
+      </w:r>
+      <w:r>
+        <w:rPr/>
+        <w:t xml:space="preserve"> or </w:t>
+      </w:r>
+      <w:r>
+        <w:rPr>
+          <w:i/>
+          <w:iCs/>
+        </w:rPr>
+        <w:t>Edition Notice</w:t>
+      </w:r>
+      <w:r>
+        <w:rPr/>
+        <w:t xml:space="preserve">. Technical information such as edition dates, copyrights (copyright notice), edition information, publication information, printing history, cataloging data, legal notices, and the books ISBN or identification number typefaces and the name and address of the printer may appear in any combination on this page. In addition, rows of numbers are sometimes printed at the bottom of the page to indicate the year and number of the printing. Credits for design, production, editing and illustration are also commonly listed on the copyright page. In modern books, this is usually on the verso of the </w:t>
+      </w:r>
+      <w:hyperlink w:anchor="_toc49">
+        <w:r>
+          <w:rPr>
+            <w:rStyle w:val="InternetLink"/>
+          </w:rPr>
+          <w:t>title page</w:t>
+        </w:r>
+      </w:hyperlink>
+      <w:r>
+        <w:rPr/>
+        <w:t>, but in some books, it may be  placed at the end. This page is usually in the “</w:t>
       </w:r>
       <w:r>
         <w:rPr>
@@ -1181,38 +1249,106 @@
         <w:jc w:val="center"/>
         <w:rPr/>
       </w:pPr>
-      <w:bookmarkStart w:id="12" w:name="Printer"/>
+      <w:bookmarkStart w:id="9" w:name="Printer"/>
       <w:r>
         <w:rPr/>
         <w:t>Published and/or Printed By:</w:t>
       </w:r>
-      <w:bookmarkEnd w:id="12"/>
-    </w:p>
-    <w:p>
-      <w:pPr>
-        <w:pStyle w:val="Normal"/>
-        <w:jc w:val="both"/>
-        <w:rPr/>
-      </w:pPr>
-      <w:bookmarkStart w:id="13" w:name="Primary_Publisher"/>
-      <w:r>
-        <w:rPr/>
-        <w:t>The Little Engineers</w:t>
-      </w:r>
-      <w:bookmarkEnd w:id="13"/>
+      <w:bookmarkEnd w:id="9"/>
+    </w:p>
+    <w:p>
+      <w:pPr>
+        <w:pStyle w:val="Normal"/>
+        <w:jc w:val="both"/>
+        <w:rPr/>
+      </w:pPr>
+      <w:hyperlink r:id="rId21">
+        <w:r>
+          <w:rPr>
+            <w:rStyle w:val="InternetLink"/>
+          </w:rPr>
+          <w:t xml:space="preserve">The </w:t>
+        </w:r>
+      </w:hyperlink>
+      <w:hyperlink r:id="rId22">
+        <w:r>
+          <w:rPr>
+            <w:rStyle w:val="InternetLink"/>
+          </w:rPr>
+          <w:t xml:space="preserve">Little </w:t>
+        </w:r>
+      </w:hyperlink>
+      <w:hyperlink r:id="rId23">
+        <w:bookmarkStart w:id="10" w:name="Primary_Publisher"/>
+        <w:r>
+          <w:rPr>
+            <w:rStyle w:val="InternetLink"/>
+          </w:rPr>
+          <w:t>Engineers</w:t>
+        </w:r>
+      </w:hyperlink>
+      <w:bookmarkEnd w:id="10"/>
       <w:r>
         <w:rPr/>
         <w:t xml:space="preserve"> in conjunction with </w:t>
       </w:r>
-      <w:bookmarkStart w:id="14" w:name="Secondary_Publisher"/>
-      <w:r>
-        <w:rPr/>
-        <w:t>Tin Cans and Duct Tape</w:t>
-      </w:r>
-      <w:bookmarkEnd w:id="14"/>
-      <w:r>
-        <w:rPr/>
-        <w:t xml:space="preserve"> on behalf of the author(s), utilizing the services of:</w:t>
+      <w:hyperlink r:id="rId24">
+        <w:r>
+          <w:rPr>
+            <w:rStyle w:val="InternetLink"/>
+          </w:rPr>
+          <w:t xml:space="preserve">Tin </w:t>
+        </w:r>
+      </w:hyperlink>
+      <w:hyperlink r:id="rId25">
+        <w:bookmarkStart w:id="11" w:name="Secondary_Publisher"/>
+        <w:r>
+          <w:rPr>
+            <w:rStyle w:val="InternetLink"/>
+          </w:rPr>
+          <w:t xml:space="preserve">Cans </w:t>
+        </w:r>
+      </w:hyperlink>
+      <w:hyperlink r:id="rId26">
+        <w:r>
+          <w:rPr>
+            <w:rStyle w:val="InternetLink"/>
+          </w:rPr>
+          <w:t xml:space="preserve">and </w:t>
+        </w:r>
+      </w:hyperlink>
+      <w:hyperlink r:id="rId27">
+        <w:r>
+          <w:rPr>
+            <w:rStyle w:val="InternetLink"/>
+          </w:rPr>
+          <w:t xml:space="preserve">Duct </w:t>
+        </w:r>
+      </w:hyperlink>
+      <w:hyperlink r:id="rId28">
+        <w:r>
+          <w:rPr>
+            <w:rStyle w:val="InternetLink"/>
+          </w:rPr>
+          <w:t>Tape</w:t>
+        </w:r>
+      </w:hyperlink>
+      <w:bookmarkEnd w:id="11"/>
+      <w:r>
+        <w:rPr/>
+        <w:t xml:space="preserve"> on behalf of the </w:t>
+      </w:r>
+      <w:hyperlink w:anchor="_toc547">
+        <w:r>
+          <w:rPr>
+            <w:rStyle w:val="InternetLink"/>
+          </w:rPr>
+          <w:t>author(s)</w:t>
+        </w:r>
+      </w:hyperlink>
+      <w:r>
+        <w:rPr/>
+        <w:t>, utilizing the services of:</w:t>
       </w:r>
     </w:p>
     <w:p>
@@ -1223,7 +1359,7 @@
           <w:rFonts w:ascii="Bookerly" w:hAnsi="Bookerly"/>
         </w:rPr>
       </w:pPr>
-      <w:hyperlink r:id="rId17">
+      <w:hyperlink r:id="rId29">
         <w:r>
           <w:rPr>
             <w:rStyle w:val="InternetLink"/>
@@ -1240,7 +1376,7 @@
           <w:rFonts w:ascii="Bookerly" w:hAnsi="Bookerly"/>
         </w:rPr>
       </w:pPr>
-      <w:hyperlink r:id="rId18">
+      <w:hyperlink r:id="rId30">
         <w:r>
           <w:rPr>
             <w:rStyle w:val="InternetLink"/>
@@ -1257,7 +1393,7 @@
           <w:rFonts w:ascii="Bookerly" w:hAnsi="Bookerly"/>
         </w:rPr>
       </w:pPr>
-      <w:hyperlink r:id="rId19">
+      <w:hyperlink r:id="rId31">
         <w:r>
           <w:rPr>
             <w:rStyle w:val="InternetLink"/>
@@ -1274,7 +1410,7 @@
           <w:rFonts w:ascii="Bookerly" w:hAnsi="Bookerly"/>
         </w:rPr>
       </w:pPr>
-      <w:hyperlink r:id="rId20">
+      <w:hyperlink r:id="rId32">
         <w:r>
           <w:rPr>
             <w:rStyle w:val="InternetLink"/>
@@ -1291,7 +1427,7 @@
           <w:rFonts w:ascii="Bookerly" w:hAnsi="Bookerly"/>
         </w:rPr>
       </w:pPr>
-      <w:hyperlink r:id="rId21">
+      <w:hyperlink r:id="rId33">
         <w:r>
           <w:rPr>
             <w:rStyle w:val="InternetLink"/>
@@ -1308,7 +1444,7 @@
           <w:rFonts w:ascii="Bookerly" w:hAnsi="Bookerly"/>
         </w:rPr>
       </w:pPr>
-      <w:hyperlink r:id="rId22">
+      <w:hyperlink r:id="rId34">
         <w:r>
           <w:rPr>
             <w:rStyle w:val="InternetLink"/>
@@ -1337,7 +1473,19 @@
       </w:pPr>
       <w:r>
         <w:rPr/>
-        <w:t>No part of this publication may be reproduced, distributed, or transmitted in any form or by any means, including photocopying, recording, or other electronic or mechanical methods, or by any information storage and retrieval system without the prior written permission of the publisher, except in the case of very brief quotations embodied in critical reviews and certain other noncommercial uses permitted by copyright law.</w:t>
+        <w:t xml:space="preserve">No part of this publication may be reproduced, distributed, or transmitted in any form or by any means, including photocopying, recording, or other electronic or mechanical methods, or by any information storage and retrieval system without the prior written permission of the </w:t>
+      </w:r>
+      <w:hyperlink w:anchor="Primary_Publisher">
+        <w:r>
+          <w:rPr>
+            <w:rStyle w:val="InternetLink"/>
+          </w:rPr>
+          <w:t>publisher</w:t>
+        </w:r>
+      </w:hyperlink>
+      <w:r>
+        <w:rPr/>
+        <w:t>, except in the case of very brief quotations embodied in critical reviews and certain other noncommercial uses permitted by copyright law.</w:t>
       </w:r>
     </w:p>
     <w:p>
@@ -1419,7 +1567,54 @@
       </w:pPr>
       <w:r>
         <w:rPr/>
-        <w:t>Not every book carries a dedication but, for those that do, it follows the copyright page and precedes the text. Here, the author names the person or people, entities, etcetera for whom he/she has written the book. This page is in the “voice” of the Author. As matters of example:</w:t>
+        <w:t xml:space="preserve">Not every book carries a dedication but, for those that do, it follows the </w:t>
+      </w:r>
+      <w:hyperlink w:anchor="_toc69">
+        <w:r>
+          <w:rPr>
+            <w:rStyle w:val="InternetLink"/>
+          </w:rPr>
+          <w:t>copyright page</w:t>
+        </w:r>
+      </w:hyperlink>
+      <w:r>
+        <w:rPr/>
+        <w:t xml:space="preserve"> and precedes the text. Here, the </w:t>
+      </w:r>
+      <w:hyperlink w:anchor="Author">
+        <w:r>
+          <w:rPr>
+            <w:rStyle w:val="InternetLink"/>
+          </w:rPr>
+          <w:t>author</w:t>
+        </w:r>
+      </w:hyperlink>
+      <w:r>
+        <w:rPr/>
+        <w:t xml:space="preserve"> names the person or people, entities, etcetera for whom he/she has written the book. This page is in the “</w:t>
+      </w:r>
+      <w:r>
+        <w:rPr>
+          <w:i/>
+          <w:iCs/>
+        </w:rPr>
+        <w:t>voice</w:t>
+      </w:r>
+      <w:r>
+        <w:rPr/>
+        <w:t xml:space="preserve">” of the </w:t>
+      </w:r>
+      <w:hyperlink w:anchor="_toc547">
+        <w:r>
+          <w:rPr>
+            <w:rStyle w:val="InternetLink"/>
+          </w:rPr>
+          <w:t>Author</w:t>
+        </w:r>
+      </w:hyperlink>
+      <w:r>
+        <w:rPr/>
+        <w:t>. As matters of example:</w:t>
       </w:r>
     </w:p>
     <w:p>
@@ -1444,7 +1639,7 @@
         <w:rPr/>
         <w:t xml:space="preserve">Dedicated to the memory of my Father, </w:t>
       </w:r>
-      <w:hyperlink r:id="rId23">
+      <w:hyperlink r:id="rId35">
         <w:r>
           <w:rPr>
             <w:rStyle w:val="InternetLink"/>
@@ -1569,8 +1764,8 @@
         <w:jc w:val="center"/>
         <w:rPr/>
       </w:pPr>
-      <w:bookmarkStart w:id="15" w:name="_toc98"/>
-      <w:bookmarkEnd w:id="15"/>
+      <w:bookmarkStart w:id="12" w:name="_toc98"/>
+      <w:bookmarkEnd w:id="12"/>
       <w:r>
         <w:rPr/>
         <w:t>Epigraph</w:t>
@@ -1584,7 +1779,19 @@
       </w:pPr>
       <w:r>
         <w:rPr/>
-        <w:t>An author may wish to include an epigraph (A phrase, quotation, or poem) near the front of the book. The epigraph may serve as a preface, as a summary, as a counter-example, or to link the work to a wider literary canon. Usually used to invite comparison, or to enlist a conventional context. The epigraph may also appear facing the Table of Contents, or facing the first page of text. Epigraphs can also be used at the heads of each chapter. This is usually in the voice of the Author quoting another entity. Three examples follow:</w:t>
+        <w:t xml:space="preserve">An author may wish to include an epigraph (A phrase, quotation, or poem) near the front of the book. The epigraph may serve as a preface, as a summary, as a counter-example, or to link the work to a wider literary canon. Usually used to invite comparison, or to enlist a conventional context. The epigraph may also appear facing the </w:t>
+      </w:r>
+      <w:hyperlink w:anchor="_toc148">
+        <w:r>
+          <w:rPr>
+            <w:rStyle w:val="InternetLink"/>
+          </w:rPr>
+          <w:t>Table of Contents</w:t>
+        </w:r>
+      </w:hyperlink>
+      <w:r>
+        <w:rPr/>
+        <w:t>, or facing the first page of text. Epigraphs can also be used at the heads of each chapter. This is usually in the voice of the Author quoting another entity. Three examples follow:</w:t>
       </w:r>
     </w:p>
     <w:p>
@@ -1726,22 +1933,22 @@
         <w:jc w:val="center"/>
         <w:rPr/>
       </w:pPr>
-      <w:bookmarkStart w:id="16" w:name="Introduction_(Primary)"/>
+      <w:bookmarkStart w:id="13" w:name="Introduction_(Primary)"/>
       <w:r>
         <w:rPr/>
         <w:t>Introduction (Primary)</w:t>
       </w:r>
-      <w:bookmarkEnd w:id="16"/>
+      <w:bookmarkEnd w:id="13"/>
       <w:r>
         <w:rPr/>
         <w:t xml:space="preserve"> or </w:t>
       </w:r>
-      <w:bookmarkStart w:id="17" w:name="Why_I_Wrote_This_Book"/>
+      <w:bookmarkStart w:id="14" w:name="Why_I_Wrote_This_Book"/>
       <w:r>
         <w:rPr/>
         <w:t>Why I Wrote This Book</w:t>
       </w:r>
-      <w:bookmarkEnd w:id="17"/>
+      <w:bookmarkEnd w:id="14"/>
     </w:p>
     <w:p>
       <w:pPr>
@@ -1838,22 +2045,22 @@
         <w:jc w:val="center"/>
         <w:rPr/>
       </w:pPr>
-      <w:bookmarkStart w:id="18" w:name="Introduction_(Secondary)"/>
+      <w:bookmarkStart w:id="15" w:name="Introduction_(Secondary)"/>
       <w:r>
         <w:rPr/>
         <w:t>Introduction (Secondary)</w:t>
       </w:r>
-      <w:bookmarkEnd w:id="18"/>
+      <w:bookmarkEnd w:id="15"/>
       <w:r>
         <w:rPr/>
         <w:t xml:space="preserve"> or </w:t>
       </w:r>
-      <w:bookmarkStart w:id="19" w:name="Why_You_Should_Read_This_Book"/>
+      <w:bookmarkStart w:id="16" w:name="Why_You_Should_Read_This_Book"/>
       <w:r>
         <w:rPr/>
         <w:t>Why You Should Read This Book</w:t>
       </w:r>
-      <w:bookmarkEnd w:id="19"/>
+      <w:bookmarkEnd w:id="16"/>
     </w:p>
     <w:p>
       <w:pPr>
@@ -1932,9 +2139,8 @@
         <w:jc w:val="center"/>
         <w:rPr/>
       </w:pPr>
-      <w:bookmarkStart w:id="20" w:name="_toc118"/>
-      <w:bookmarkStart w:id="21" w:name="_toc118"/>
-      <w:bookmarkEnd w:id="21"/>
+      <w:bookmarkStart w:id="17" w:name="_toc118"/>
+      <w:bookmarkEnd w:id="17"/>
       <w:r>
         <w:rPr/>
         <w:t>Table of Contents (Front-matter)</w:t>
@@ -2372,25 +2578,7 @@
           <w:rPr>
             <w:rStyle w:val="InternetLink"/>
           </w:rPr>
-          <w:t xml:space="preserve">Introduction </w:t>
-        </w:r>
-        <w:r>
-          <w:rPr>
-            <w:rStyle w:val="InternetLink"/>
-          </w:rPr>
-          <w:t>(</w:t>
-        </w:r>
-        <w:r>
-          <w:rPr>
-            <w:rStyle w:val="InternetLink"/>
-          </w:rPr>
-          <w:t>Tertiary</w:t>
-        </w:r>
-        <w:r>
-          <w:rPr>
-            <w:rStyle w:val="InternetLink"/>
-          </w:rPr>
-          <w:t>)</w:t>
+          <w:t>Introduction (Tertiary)</w:t>
         </w:r>
       </w:hyperlink>
     </w:p>
@@ -2430,9 +2618,8 @@
         <w:jc w:val="center"/>
         <w:rPr/>
       </w:pPr>
-      <w:bookmarkStart w:id="22" w:name="_toc148"/>
-      <w:bookmarkStart w:id="23" w:name="_toc148"/>
-      <w:bookmarkEnd w:id="23"/>
+      <w:bookmarkStart w:id="18" w:name="_toc148"/>
+      <w:bookmarkEnd w:id="18"/>
       <w:r>
         <w:rPr/>
         <w:t>Table of Contents (Chapters)</w:t>
@@ -2444,222 +2631,378 @@
         <w:jc w:val="left"/>
         <w:rPr/>
       </w:pPr>
-      <w:hyperlink w:anchor="_toc261">
-        <w:r>
-          <w:rPr>
-            <w:rStyle w:val="InternetLink"/>
-          </w:rPr>
-          <w:t xml:space="preserve">Chapter 1. </w:t>
-        </w:r>
-      </w:hyperlink>
-    </w:p>
-    <w:p>
-      <w:pPr>
-        <w:pStyle w:val="Normal"/>
-        <w:jc w:val="left"/>
-        <w:rPr/>
-      </w:pPr>
-      <w:r>
-        <w:rPr/>
-        <w:t xml:space="preserve">Chapter 2. </w:t>
-      </w:r>
-    </w:p>
-    <w:p>
-      <w:pPr>
-        <w:pStyle w:val="Normal"/>
-        <w:jc w:val="left"/>
-        <w:rPr/>
-      </w:pPr>
-      <w:r>
-        <w:rPr/>
-        <w:t xml:space="preserve">Chapter 3. </w:t>
-      </w:r>
-    </w:p>
-    <w:p>
-      <w:pPr>
-        <w:pStyle w:val="Normal"/>
-        <w:jc w:val="left"/>
-        <w:rPr/>
-      </w:pPr>
-      <w:r>
-        <w:rPr/>
-        <w:t xml:space="preserve">Chapter 4. </w:t>
-      </w:r>
-    </w:p>
-    <w:p>
-      <w:pPr>
-        <w:pStyle w:val="Normal"/>
-        <w:jc w:val="left"/>
-        <w:rPr/>
-      </w:pPr>
-      <w:r>
-        <w:rPr/>
-        <w:t>Chapter 5.</w:t>
-      </w:r>
-    </w:p>
-    <w:p>
-      <w:pPr>
-        <w:pStyle w:val="Normal"/>
-        <w:jc w:val="left"/>
-        <w:rPr/>
-      </w:pPr>
-      <w:r>
-        <w:rPr/>
-        <w:t>Chapter 6.</w:t>
-      </w:r>
-    </w:p>
-    <w:p>
-      <w:pPr>
-        <w:pStyle w:val="Normal"/>
-        <w:jc w:val="left"/>
-        <w:rPr/>
-      </w:pPr>
-      <w:r>
-        <w:rPr/>
-        <w:t>Chapter 7.</w:t>
-      </w:r>
-    </w:p>
-    <w:p>
-      <w:pPr>
-        <w:pStyle w:val="Normal"/>
-        <w:jc w:val="left"/>
-        <w:rPr/>
-      </w:pPr>
-      <w:r>
-        <w:rPr/>
-        <w:t>Chapter 8.</w:t>
-      </w:r>
-    </w:p>
-    <w:p>
-      <w:pPr>
-        <w:pStyle w:val="Normal"/>
-        <w:jc w:val="left"/>
-        <w:rPr/>
-      </w:pPr>
-      <w:r>
-        <w:rPr/>
-        <w:t>Chapter 9.</w:t>
-      </w:r>
-    </w:p>
-    <w:p>
-      <w:pPr>
-        <w:pStyle w:val="Normal"/>
-        <w:jc w:val="left"/>
-        <w:rPr/>
-      </w:pPr>
-      <w:r>
-        <w:rPr/>
-        <w:t>Chapter 10.</w:t>
-      </w:r>
-    </w:p>
-    <w:p>
-      <w:pPr>
-        <w:pStyle w:val="Normal"/>
-        <w:jc w:val="left"/>
-        <w:rPr/>
-      </w:pPr>
-      <w:r>
-        <w:rPr/>
-        <w:t xml:space="preserve">Chapter 11. </w:t>
-      </w:r>
-    </w:p>
-    <w:p>
-      <w:pPr>
-        <w:pStyle w:val="Normal"/>
-        <w:jc w:val="left"/>
-        <w:rPr/>
-      </w:pPr>
-      <w:r>
-        <w:rPr/>
-        <w:t xml:space="preserve">Chapter 12. </w:t>
-      </w:r>
-    </w:p>
-    <w:p>
-      <w:pPr>
-        <w:pStyle w:val="Normal"/>
-        <w:jc w:val="left"/>
-        <w:rPr/>
-      </w:pPr>
-      <w:r>
-        <w:rPr/>
-        <w:t xml:space="preserve">Chapter 13. </w:t>
-      </w:r>
-    </w:p>
-    <w:p>
-      <w:pPr>
-        <w:pStyle w:val="Normal"/>
-        <w:jc w:val="left"/>
-        <w:rPr/>
-      </w:pPr>
-      <w:r>
-        <w:rPr/>
-        <w:t xml:space="preserve">Chapter 14. </w:t>
-      </w:r>
-    </w:p>
-    <w:p>
-      <w:pPr>
-        <w:pStyle w:val="Normal"/>
-        <w:jc w:val="left"/>
-        <w:rPr/>
-      </w:pPr>
-      <w:r>
-        <w:rPr/>
-        <w:t>Chapter 15.</w:t>
-      </w:r>
-    </w:p>
-    <w:p>
-      <w:pPr>
-        <w:pStyle w:val="Normal"/>
-        <w:jc w:val="left"/>
-        <w:rPr/>
-      </w:pPr>
-      <w:r>
-        <w:rPr/>
-        <w:t>Chapter 16.</w:t>
-      </w:r>
-    </w:p>
-    <w:p>
-      <w:pPr>
-        <w:pStyle w:val="Normal"/>
-        <w:jc w:val="left"/>
-        <w:rPr/>
-      </w:pPr>
-      <w:r>
-        <w:rPr/>
-        <w:t>Chapter 17.</w:t>
-      </w:r>
-    </w:p>
-    <w:p>
-      <w:pPr>
-        <w:pStyle w:val="Normal"/>
-        <w:jc w:val="left"/>
-        <w:rPr/>
-      </w:pPr>
-      <w:r>
-        <w:rPr/>
-        <w:t>Chapter 18.</w:t>
-      </w:r>
-    </w:p>
-    <w:p>
-      <w:pPr>
-        <w:pStyle w:val="Normal"/>
-        <w:jc w:val="left"/>
-        <w:rPr/>
-      </w:pPr>
-      <w:r>
-        <w:rPr/>
-        <w:t>Chapter 19.</w:t>
-      </w:r>
-    </w:p>
-    <w:p>
-      <w:pPr>
-        <w:pStyle w:val="Normal"/>
-        <w:jc w:val="left"/>
-        <w:rPr/>
-      </w:pPr>
-      <w:r>
-        <w:rPr/>
-        <w:t>Chapter 20.</w:t>
+      <w:hyperlink w:anchor="_toc275">
+        <w:r>
+          <w:rPr>
+            <w:rStyle w:val="InternetLink"/>
+          </w:rPr>
+          <w:t>Chapter 1</w:t>
+        </w:r>
+      </w:hyperlink>
+      <w:r>
+        <w:rPr/>
+        <w:t xml:space="preserve">. </w:t>
+      </w:r>
+    </w:p>
+    <w:p>
+      <w:pPr>
+        <w:pStyle w:val="Normal"/>
+        <w:jc w:val="left"/>
+        <w:rPr/>
+      </w:pPr>
+      <w:hyperlink w:anchor="_toc285">
+        <w:r>
+          <w:rPr>
+            <w:rStyle w:val="InternetLink"/>
+          </w:rPr>
+          <w:t>Chapter 2</w:t>
+        </w:r>
+      </w:hyperlink>
+      <w:r>
+        <w:rPr/>
+        <w:t xml:space="preserve">. </w:t>
+      </w:r>
+    </w:p>
+    <w:p>
+      <w:pPr>
+        <w:pStyle w:val="Normal"/>
+        <w:jc w:val="left"/>
+        <w:rPr/>
+      </w:pPr>
+      <w:hyperlink w:anchor="_toc295">
+        <w:r>
+          <w:rPr>
+            <w:rStyle w:val="InternetLink"/>
+          </w:rPr>
+          <w:t>Chapter 3</w:t>
+        </w:r>
+      </w:hyperlink>
+      <w:r>
+        <w:rPr/>
+        <w:t xml:space="preserve">. </w:t>
+      </w:r>
+    </w:p>
+    <w:p>
+      <w:pPr>
+        <w:pStyle w:val="Normal"/>
+        <w:jc w:val="left"/>
+        <w:rPr/>
+      </w:pPr>
+      <w:hyperlink w:anchor="_toc305">
+        <w:r>
+          <w:rPr>
+            <w:rStyle w:val="InternetLink"/>
+          </w:rPr>
+          <w:t>Chapter 4</w:t>
+        </w:r>
+      </w:hyperlink>
+      <w:r>
+        <w:rPr/>
+        <w:t xml:space="preserve">. </w:t>
+      </w:r>
+    </w:p>
+    <w:p>
+      <w:pPr>
+        <w:pStyle w:val="Normal"/>
+        <w:jc w:val="left"/>
+        <w:rPr/>
+      </w:pPr>
+      <w:hyperlink w:anchor="_toc315">
+        <w:r>
+          <w:rPr>
+            <w:rStyle w:val="InternetLink"/>
+          </w:rPr>
+          <w:t>Chapter 5</w:t>
+        </w:r>
+      </w:hyperlink>
+      <w:r>
+        <w:rPr/>
+        <w:t>.</w:t>
+      </w:r>
+    </w:p>
+    <w:p>
+      <w:pPr>
+        <w:pStyle w:val="Normal"/>
+        <w:jc w:val="left"/>
+        <w:rPr/>
+      </w:pPr>
+      <w:hyperlink w:anchor="_toc325">
+        <w:r>
+          <w:rPr>
+            <w:rStyle w:val="InternetLink"/>
+          </w:rPr>
+          <w:t>Chapter 6</w:t>
+        </w:r>
+      </w:hyperlink>
+      <w:r>
+        <w:rPr/>
+        <w:t>.</w:t>
+      </w:r>
+    </w:p>
+    <w:p>
+      <w:pPr>
+        <w:pStyle w:val="Normal"/>
+        <w:jc w:val="left"/>
+        <w:rPr/>
+      </w:pPr>
+      <w:hyperlink w:anchor="_toc335">
+        <w:r>
+          <w:rPr>
+            <w:rStyle w:val="InternetLink"/>
+          </w:rPr>
+          <w:t>Chapter 7</w:t>
+        </w:r>
+      </w:hyperlink>
+      <w:r>
+        <w:rPr/>
+        <w:t>.</w:t>
+      </w:r>
+    </w:p>
+    <w:p>
+      <w:pPr>
+        <w:pStyle w:val="Normal"/>
+        <w:jc w:val="left"/>
+        <w:rPr/>
+      </w:pPr>
+      <w:hyperlink w:anchor="_toc345">
+        <w:r>
+          <w:rPr>
+            <w:rStyle w:val="InternetLink"/>
+          </w:rPr>
+          <w:t>Chapter 8</w:t>
+        </w:r>
+      </w:hyperlink>
+      <w:r>
+        <w:rPr/>
+        <w:t>.</w:t>
+      </w:r>
+    </w:p>
+    <w:p>
+      <w:pPr>
+        <w:pStyle w:val="Normal"/>
+        <w:jc w:val="left"/>
+        <w:rPr/>
+      </w:pPr>
+      <w:hyperlink w:anchor="_toc355">
+        <w:r>
+          <w:rPr>
+            <w:rStyle w:val="InternetLink"/>
+          </w:rPr>
+          <w:t>Chapter 9</w:t>
+        </w:r>
+      </w:hyperlink>
+      <w:r>
+        <w:rPr/>
+        <w:t>.</w:t>
+      </w:r>
+    </w:p>
+    <w:p>
+      <w:pPr>
+        <w:pStyle w:val="Normal"/>
+        <w:jc w:val="left"/>
+        <w:rPr/>
+      </w:pPr>
+      <w:hyperlink w:anchor="_toc365">
+        <w:r>
+          <w:rPr>
+            <w:rStyle w:val="InternetLink"/>
+          </w:rPr>
+          <w:t>Chapter 10</w:t>
+        </w:r>
+      </w:hyperlink>
+      <w:r>
+        <w:rPr/>
+        <w:t>.</w:t>
+      </w:r>
+    </w:p>
+    <w:p>
+      <w:pPr>
+        <w:pStyle w:val="Normal"/>
+        <w:jc w:val="left"/>
+        <w:rPr/>
+      </w:pPr>
+      <w:hyperlink w:anchor="_toc375">
+        <w:r>
+          <w:rPr>
+            <w:rStyle w:val="InternetLink"/>
+          </w:rPr>
+          <w:t>Chapter 11</w:t>
+        </w:r>
+      </w:hyperlink>
+      <w:r>
+        <w:rPr/>
+        <w:t xml:space="preserve">. </w:t>
+      </w:r>
+    </w:p>
+    <w:p>
+      <w:pPr>
+        <w:pStyle w:val="Normal"/>
+        <w:jc w:val="left"/>
+        <w:rPr/>
+      </w:pPr>
+      <w:hyperlink w:anchor="_toc385">
+        <w:r>
+          <w:rPr>
+            <w:rStyle w:val="InternetLink"/>
+          </w:rPr>
+          <w:t>Chapter 12</w:t>
+        </w:r>
+      </w:hyperlink>
+      <w:r>
+        <w:rPr/>
+        <w:t xml:space="preserve">. </w:t>
+      </w:r>
+    </w:p>
+    <w:p>
+      <w:pPr>
+        <w:pStyle w:val="Normal"/>
+        <w:jc w:val="left"/>
+        <w:rPr/>
+      </w:pPr>
+      <w:hyperlink w:anchor="_toc395">
+        <w:r>
+          <w:rPr>
+            <w:rStyle w:val="InternetLink"/>
+          </w:rPr>
+          <w:t>Chapter 13</w:t>
+        </w:r>
+      </w:hyperlink>
+      <w:r>
+        <w:rPr/>
+        <w:t xml:space="preserve">. </w:t>
+      </w:r>
+    </w:p>
+    <w:p>
+      <w:pPr>
+        <w:pStyle w:val="Normal"/>
+        <w:jc w:val="left"/>
+        <w:rPr/>
+      </w:pPr>
+      <w:hyperlink w:anchor="_toc405">
+        <w:r>
+          <w:rPr>
+            <w:rStyle w:val="InternetLink"/>
+          </w:rPr>
+          <w:t>Chapter 14</w:t>
+        </w:r>
+      </w:hyperlink>
+      <w:r>
+        <w:rPr/>
+        <w:t xml:space="preserve">. </w:t>
+      </w:r>
+    </w:p>
+    <w:p>
+      <w:pPr>
+        <w:pStyle w:val="Normal"/>
+        <w:jc w:val="left"/>
+        <w:rPr/>
+      </w:pPr>
+      <w:hyperlink w:anchor="_toc415">
+        <w:r>
+          <w:rPr>
+            <w:rStyle w:val="InternetLink"/>
+          </w:rPr>
+          <w:t>Chapter 15</w:t>
+        </w:r>
+      </w:hyperlink>
+      <w:r>
+        <w:rPr/>
+        <w:t>.</w:t>
+      </w:r>
+    </w:p>
+    <w:p>
+      <w:pPr>
+        <w:pStyle w:val="Normal"/>
+        <w:jc w:val="left"/>
+        <w:rPr/>
+      </w:pPr>
+      <w:hyperlink w:anchor="_toc425">
+        <w:r>
+          <w:rPr>
+            <w:rStyle w:val="InternetLink"/>
+          </w:rPr>
+          <w:t>Chapter 16</w:t>
+        </w:r>
+      </w:hyperlink>
+      <w:r>
+        <w:rPr/>
+        <w:t>.</w:t>
+      </w:r>
+    </w:p>
+    <w:p>
+      <w:pPr>
+        <w:pStyle w:val="Normal"/>
+        <w:jc w:val="left"/>
+        <w:rPr/>
+      </w:pPr>
+      <w:hyperlink w:anchor="_toc435">
+        <w:r>
+          <w:rPr>
+            <w:rStyle w:val="InternetLink"/>
+          </w:rPr>
+          <w:t>Chapter 17</w:t>
+        </w:r>
+      </w:hyperlink>
+      <w:r>
+        <w:rPr/>
+        <w:t>.</w:t>
+      </w:r>
+    </w:p>
+    <w:p>
+      <w:pPr>
+        <w:pStyle w:val="Normal"/>
+        <w:jc w:val="left"/>
+        <w:rPr/>
+      </w:pPr>
+      <w:hyperlink w:anchor="_toc445">
+        <w:r>
+          <w:rPr>
+            <w:rStyle w:val="InternetLink"/>
+          </w:rPr>
+          <w:t>Chapter 18</w:t>
+        </w:r>
+      </w:hyperlink>
+      <w:r>
+        <w:rPr/>
+        <w:t>.</w:t>
+      </w:r>
+    </w:p>
+    <w:p>
+      <w:pPr>
+        <w:pStyle w:val="Normal"/>
+        <w:jc w:val="left"/>
+        <w:rPr/>
+      </w:pPr>
+      <w:hyperlink w:anchor="_toc455">
+        <w:r>
+          <w:rPr>
+            <w:rStyle w:val="InternetLink"/>
+          </w:rPr>
+          <w:t>Chapter 19</w:t>
+        </w:r>
+      </w:hyperlink>
+      <w:r>
+        <w:rPr/>
+        <w:t>.</w:t>
+      </w:r>
+    </w:p>
+    <w:p>
+      <w:pPr>
+        <w:pStyle w:val="Normal"/>
+        <w:jc w:val="left"/>
+        <w:rPr/>
+      </w:pPr>
+      <w:hyperlink w:anchor="_toc465">
+        <w:r>
+          <w:rPr>
+            <w:rStyle w:val="InternetLink"/>
+          </w:rPr>
+          <w:t>Chapter 20</w:t>
+        </w:r>
+      </w:hyperlink>
+      <w:r>
+        <w:rPr/>
+        <w:t>.</w:t>
       </w:r>
     </w:p>
     <w:p>
@@ -2668,9 +3011,8 @@
         <w:jc w:val="center"/>
         <w:rPr/>
       </w:pPr>
-      <w:bookmarkStart w:id="24" w:name="_toc169"/>
-      <w:bookmarkStart w:id="25" w:name="_toc169"/>
-      <w:bookmarkEnd w:id="25"/>
+      <w:bookmarkStart w:id="19" w:name="_toc169"/>
+      <w:bookmarkEnd w:id="19"/>
       <w:r>
         <w:rPr/>
         <w:t>Table of Contents (Back-matter)</w:t>
@@ -2973,8 +3315,8 @@
           <w:rFonts w:ascii="Bookerly" w:hAnsi="Bookerly"/>
         </w:rPr>
       </w:pPr>
-      <w:bookmarkStart w:id="26" w:name="_toc176"/>
-      <w:bookmarkEnd w:id="26"/>
+      <w:bookmarkStart w:id="20" w:name="_toc176"/>
+      <w:bookmarkEnd w:id="20"/>
       <w:r>
         <w:rPr/>
         <w:t>Legal Notes/Disclaimers</w:t>
@@ -3003,8 +3345,8 @@
         <w:jc w:val="center"/>
         <w:rPr/>
       </w:pPr>
-      <w:bookmarkStart w:id="27" w:name="_toc178"/>
-      <w:bookmarkEnd w:id="27"/>
+      <w:bookmarkStart w:id="21" w:name="_toc178"/>
+      <w:bookmarkEnd w:id="21"/>
       <w:r>
         <w:rPr/>
         <w:t>A Note About Perfection:</w:t>
@@ -3115,8 +3457,8 @@
         <w:jc w:val="center"/>
         <w:rPr/>
       </w:pPr>
-      <w:bookmarkStart w:id="28" w:name="_toc186"/>
-      <w:bookmarkEnd w:id="28"/>
+      <w:bookmarkStart w:id="22" w:name="_toc186"/>
+      <w:bookmarkEnd w:id="22"/>
       <w:r>
         <w:rPr/>
         <w:t>List of Figures</w:t>
@@ -3203,8 +3545,8 @@
         <w:jc w:val="center"/>
         <w:rPr/>
       </w:pPr>
-      <w:bookmarkStart w:id="29" w:name="_toc192"/>
-      <w:bookmarkEnd w:id="29"/>
+      <w:bookmarkStart w:id="23" w:name="_toc192"/>
+      <w:bookmarkEnd w:id="23"/>
       <w:r>
         <w:rPr/>
         <w:t>List of Tables</w:t>
@@ -3291,8 +3633,8 @@
         <w:jc w:val="center"/>
         <w:rPr/>
       </w:pPr>
-      <w:bookmarkStart w:id="30" w:name="_toc198"/>
-      <w:bookmarkEnd w:id="30"/>
+      <w:bookmarkStart w:id="24" w:name="_toc198"/>
+      <w:bookmarkEnd w:id="24"/>
       <w:r>
         <w:rPr/>
         <w:t>Foreward (Primary)</w:t>
@@ -3308,7 +3650,18 @@
       </w:pPr>
       <w:r>
         <w:rPr/>
-        <w:t>To be written by a third party. Often, a foreword will tell of some interaction between the writer of the foreword and the story or the writer of the story. A foreword to later editions of a work often explains in what respects that edition differs from previous ones. This is in a “voice” of a third party and not the author. I suppose that a Foreward is generally not included in the first printing or edition of a publication, although there is really no reason that it could not be utilized in such a manner.</w:t>
+        <w:t>To be written by a third party. Often, a foreword will tell of some interaction between the writer of the foreword and the story or the writer of the story. A foreword to later editions of a work often explains in what respects that edition differs from previous ones. This is in a “</w:t>
+      </w:r>
+      <w:r>
+        <w:rPr>
+          <w:i/>
+          <w:iCs/>
+        </w:rPr>
+        <w:t>voice</w:t>
+      </w:r>
+      <w:r>
+        <w:rPr/>
+        <w:t>” of a third party and not the author. I suppose that a Foreward is generally not included in the first printing or edition of a publication, although there is really no reason that it could not be utilized in such a manner.</w:t>
       </w:r>
     </w:p>
     <w:p>
@@ -3379,22 +3732,574 @@
         <w:jc w:val="center"/>
         <w:rPr/>
       </w:pPr>
-      <w:bookmarkStart w:id="31" w:name="_toc204"/>
+      <w:bookmarkStart w:id="25" w:name="_toc204"/>
+      <w:bookmarkEnd w:id="25"/>
+      <w:r>
+        <w:rPr/>
+        <w:t>Foreward (Secondary)</w:t>
+      </w:r>
+    </w:p>
+    <w:p>
+      <w:pPr>
+        <w:pStyle w:val="Normal"/>
+        <w:jc w:val="both"/>
+        <w:rPr/>
+      </w:pPr>
+      <w:r>
+        <w:rPr/>
+        <w:t>To be written by a third party. Often, a foreword will tell of some interaction between the writer of the foreword and the story or the writer of the story. A foreword to later editions of a work often explains in what respects that edition differs from previous ones. This is in a “</w:t>
+      </w:r>
+      <w:r>
+        <w:rPr>
+          <w:i/>
+          <w:iCs/>
+        </w:rPr>
+        <w:t>voice</w:t>
+      </w:r>
+      <w:r>
+        <w:rPr/>
+        <w:t>” of a third party and not the author. In general, there is usually only one Foreward in a publication, however, there is nothing preventing the inclusion of two or more.</w:t>
+      </w:r>
+    </w:p>
+    <w:p>
+      <w:pPr>
+        <w:pStyle w:val="Normal"/>
+        <w:jc w:val="left"/>
+        <w:rPr/>
+      </w:pPr>
+      <w:r>
+        <w:rPr/>
+      </w:r>
+    </w:p>
+    <w:p>
+      <w:pPr>
+        <w:pStyle w:val="Normal"/>
+        <w:jc w:val="center"/>
+        <w:rPr/>
+      </w:pPr>
+      <w:hyperlink w:anchor="_toc118">
+        <w:r>
+          <w:rPr>
+            <w:rStyle w:val="InternetLink"/>
+          </w:rPr>
+          <w:t>Table of Contents (Front-matter)</w:t>
+        </w:r>
+      </w:hyperlink>
+    </w:p>
+    <w:p>
+      <w:pPr>
+        <w:pStyle w:val="Normal"/>
+        <w:jc w:val="center"/>
+        <w:rPr/>
+      </w:pPr>
+      <w:hyperlink w:anchor="_toc148">
+        <w:r>
+          <w:rPr>
+            <w:rStyle w:val="InternetLink"/>
+          </w:rPr>
+          <w:t>Table of Contents (Chapters)</w:t>
+        </w:r>
+      </w:hyperlink>
+    </w:p>
+    <w:p>
+      <w:pPr>
+        <w:pStyle w:val="Normal"/>
+        <w:jc w:val="center"/>
+        <w:rPr/>
+      </w:pPr>
+      <w:hyperlink w:anchor="_toc169">
+        <w:r>
+          <w:rPr>
+            <w:rStyle w:val="InternetLink"/>
+          </w:rPr>
+          <w:t>Table of Contents (Back-matter)</w:t>
+        </w:r>
+      </w:hyperlink>
+      <w:r>
+        <w:br w:type="page"/>
+      </w:r>
+    </w:p>
+    <w:p>
+      <w:pPr>
+        <w:pStyle w:val="Heading1"/>
+        <w:jc w:val="center"/>
+        <w:rPr/>
+      </w:pPr>
+      <w:bookmarkStart w:id="26" w:name="_toc210"/>
+      <w:bookmarkStart w:id="27" w:name="_toc223"/>
+      <w:bookmarkEnd w:id="26"/>
+      <w:bookmarkEnd w:id="27"/>
+      <w:r>
+        <w:rPr/>
+        <w:t>Preface</w:t>
+      </w:r>
+    </w:p>
+    <w:p>
+      <w:pPr>
+        <w:pStyle w:val="Normal"/>
+        <w:tabs>
+          <w:tab w:val="clear" w:pos="720"/>
+          <w:tab w:val="left" w:pos="3240" w:leader="none"/>
+        </w:tabs>
+        <w:jc w:val="both"/>
+        <w:rPr/>
+      </w:pPr>
+      <w:r>
+        <w:rPr/>
+        <w:t>A preface generally covers the story of how the book came into being, or how the idea for the book was developed. This is often followed by thanks and acknowledgments to people who were helpful to the author during the time of writing. This is in the “</w:t>
+      </w:r>
+      <w:r>
+        <w:rPr>
+          <w:i/>
+          <w:iCs/>
+        </w:rPr>
+        <w:t>voice</w:t>
+      </w:r>
+      <w:r>
+        <w:rPr/>
+        <w:t>” of the author.</w:t>
+      </w:r>
+    </w:p>
+    <w:p>
+      <w:pPr>
+        <w:pStyle w:val="Normal"/>
+        <w:jc w:val="left"/>
+        <w:rPr/>
+      </w:pPr>
+      <w:r>
+        <w:rPr/>
+      </w:r>
+    </w:p>
+    <w:p>
+      <w:pPr>
+        <w:pStyle w:val="Normal"/>
+        <w:jc w:val="center"/>
+        <w:rPr/>
+      </w:pPr>
+      <w:hyperlink w:anchor="_toc118">
+        <w:r>
+          <w:rPr>
+            <w:rStyle w:val="InternetLink"/>
+          </w:rPr>
+          <w:t>Table of Contents (Front-matter)</w:t>
+        </w:r>
+      </w:hyperlink>
+    </w:p>
+    <w:p>
+      <w:pPr>
+        <w:pStyle w:val="Normal"/>
+        <w:jc w:val="center"/>
+        <w:rPr/>
+      </w:pPr>
+      <w:hyperlink w:anchor="_toc148">
+        <w:r>
+          <w:rPr>
+            <w:rStyle w:val="InternetLink"/>
+          </w:rPr>
+          <w:t>Table of Contents (Chapters)</w:t>
+        </w:r>
+      </w:hyperlink>
+    </w:p>
+    <w:p>
+      <w:pPr>
+        <w:pStyle w:val="Normal"/>
+        <w:jc w:val="center"/>
+        <w:rPr/>
+      </w:pPr>
+      <w:hyperlink w:anchor="_toc169">
+        <w:r>
+          <w:rPr>
+            <w:rStyle w:val="InternetLink"/>
+          </w:rPr>
+          <w:t>Table of Contents (Back-matter)</w:t>
+        </w:r>
+      </w:hyperlink>
+      <w:r>
+        <w:br w:type="page"/>
+      </w:r>
+    </w:p>
+    <w:p>
+      <w:pPr>
+        <w:pStyle w:val="Heading1"/>
+        <w:jc w:val="center"/>
+        <w:rPr/>
+      </w:pPr>
+      <w:bookmarkStart w:id="28" w:name="_toc216"/>
+      <w:bookmarkStart w:id="29" w:name="_toc229"/>
+      <w:bookmarkEnd w:id="28"/>
+      <w:bookmarkEnd w:id="29"/>
+      <w:r>
+        <w:rPr/>
+        <w:t>Acknowledgments</w:t>
+      </w:r>
+    </w:p>
+    <w:p>
+      <w:pPr>
+        <w:pStyle w:val="Normal"/>
+        <w:jc w:val="both"/>
+        <w:rPr/>
+      </w:pPr>
+      <w:r>
+        <w:rPr/>
+        <w:t xml:space="preserve">Often part of the </w:t>
+      </w:r>
+      <w:hyperlink w:anchor="_toc223">
+        <w:r>
+          <w:rPr>
+            <w:rStyle w:val="InternetLink"/>
+          </w:rPr>
+          <w:t>Preface</w:t>
+        </w:r>
+      </w:hyperlink>
+      <w:r>
+        <w:rPr/>
+        <w:t>, rather than a separate section in its own right, the “</w:t>
+      </w:r>
+      <w:hyperlink w:anchor="_toc229">
+        <w:r>
+          <w:rPr>
+            <w:rStyle w:val="InternetLink"/>
+          </w:rPr>
+          <w:t>Acknowledgments</w:t>
+        </w:r>
+      </w:hyperlink>
+      <w:r>
+        <w:rPr/>
+        <w:t>” acknowledges those persons, entities, et alia who contributed to the creation of the book. This is in the “</w:t>
+      </w:r>
+      <w:r>
+        <w:rPr>
+          <w:i/>
+          <w:iCs/>
+        </w:rPr>
+        <w:t>voice</w:t>
+      </w:r>
+      <w:r>
+        <w:rPr/>
+        <w:t xml:space="preserve">” of the </w:t>
+      </w:r>
+      <w:hyperlink w:anchor="_toc547">
+        <w:r>
+          <w:rPr>
+            <w:rStyle w:val="InternetLink"/>
+          </w:rPr>
+          <w:t>author</w:t>
+        </w:r>
+      </w:hyperlink>
+      <w:r>
+        <w:rPr/>
+        <w:t>.</w:t>
+      </w:r>
+    </w:p>
+    <w:p>
+      <w:pPr>
+        <w:pStyle w:val="Normal"/>
+        <w:jc w:val="left"/>
+        <w:rPr/>
+      </w:pPr>
+      <w:r>
+        <w:rPr/>
+      </w:r>
+    </w:p>
+    <w:p>
+      <w:pPr>
+        <w:pStyle w:val="Normal"/>
+        <w:jc w:val="center"/>
+        <w:rPr/>
+      </w:pPr>
+      <w:hyperlink w:anchor="_toc118">
+        <w:r>
+          <w:rPr>
+            <w:rStyle w:val="InternetLink"/>
+          </w:rPr>
+          <w:t>Table of Contents (Front-matter)</w:t>
+        </w:r>
+      </w:hyperlink>
+    </w:p>
+    <w:p>
+      <w:pPr>
+        <w:pStyle w:val="Normal"/>
+        <w:jc w:val="center"/>
+        <w:rPr/>
+      </w:pPr>
+      <w:hyperlink w:anchor="_toc148">
+        <w:r>
+          <w:rPr>
+            <w:rStyle w:val="InternetLink"/>
+          </w:rPr>
+          <w:t>Table of Contents (Chapters)</w:t>
+        </w:r>
+      </w:hyperlink>
+    </w:p>
+    <w:p>
+      <w:pPr>
+        <w:pStyle w:val="Normal"/>
+        <w:jc w:val="center"/>
+        <w:rPr/>
+      </w:pPr>
+      <w:hyperlink w:anchor="_toc169">
+        <w:r>
+          <w:rPr>
+            <w:rStyle w:val="InternetLink"/>
+          </w:rPr>
+          <w:t>Table of Contents (Back-matter)</w:t>
+        </w:r>
+      </w:hyperlink>
+      <w:r>
+        <w:br w:type="page"/>
+      </w:r>
+    </w:p>
+    <w:p>
+      <w:pPr>
+        <w:pStyle w:val="Heading1"/>
+        <w:jc w:val="center"/>
+        <w:rPr/>
+      </w:pPr>
+      <w:bookmarkStart w:id="30" w:name="_toc222"/>
+      <w:bookmarkStart w:id="31" w:name="_toc235"/>
+      <w:bookmarkEnd w:id="30"/>
       <w:bookmarkEnd w:id="31"/>
       <w:r>
         <w:rPr/>
-        <w:t>Foreward (Secondary)</w:t>
-      </w:r>
-    </w:p>
-    <w:p>
-      <w:pPr>
-        <w:pStyle w:val="Normal"/>
-        <w:jc w:val="both"/>
-        <w:rPr/>
-      </w:pPr>
-      <w:r>
-        <w:rPr/>
-        <w:t>To be written by a third party. Often, a foreword will tell of some interaction between the writer of the foreword and the story or the writer of the story. A foreword to later editions of a work often explains in what respects that edition differs from previous ones. This is in a “voice” of a third party and not the author. In general, there is usually only one Foreward in a publication, however, there is nothing preventing the inclusion of two or more.</w:t>
+        <w:t>Credits</w:t>
+      </w:r>
+    </w:p>
+    <w:p>
+      <w:pPr>
+        <w:pStyle w:val="Normal"/>
+        <w:jc w:val="both"/>
+        <w:rPr/>
+      </w:pPr>
+      <w:r>
+        <w:rPr/>
+        <w:t>Often part of the Preface or Acknowledgments, rather than a separate section in its own right, the “Credits” provides credits to those persons, entities, et alia who contributed to the creation of the book, and serves much the same purpose as the Acknowledgments section. This is in the “voice” of the author.</w:t>
+      </w:r>
+    </w:p>
+    <w:p>
+      <w:pPr>
+        <w:pStyle w:val="Normal"/>
+        <w:jc w:val="left"/>
+        <w:rPr/>
+      </w:pPr>
+      <w:r>
+        <w:rPr/>
+      </w:r>
+    </w:p>
+    <w:p>
+      <w:pPr>
+        <w:pStyle w:val="Normal"/>
+        <w:jc w:val="center"/>
+        <w:rPr/>
+      </w:pPr>
+      <w:r>
+        <w:rPr/>
+        <w:t>This book was published thanks to free support and training from:</w:t>
+      </w:r>
+    </w:p>
+    <w:p>
+      <w:pPr>
+        <w:pStyle w:val="Normal"/>
+        <w:jc w:val="both"/>
+        <w:rPr/>
+      </w:pPr>
+      <w:hyperlink r:id="rId36">
+        <w:r>
+          <w:rPr>
+            <w:rStyle w:val="InternetLink"/>
+          </w:rPr>
+          <w:t xml:space="preserve">The </w:t>
+        </w:r>
+      </w:hyperlink>
+      <w:hyperlink r:id="rId37">
+        <w:r>
+          <w:rPr>
+            <w:rStyle w:val="InternetLink"/>
+          </w:rPr>
+          <w:t xml:space="preserve">Little </w:t>
+        </w:r>
+      </w:hyperlink>
+      <w:hyperlink r:id="rId38">
+        <w:bookmarkStart w:id="32" w:name="Primary_Publisher1"/>
+        <w:r>
+          <w:rPr>
+            <w:rStyle w:val="InternetLink"/>
+          </w:rPr>
+          <w:t>Engineers</w:t>
+        </w:r>
+      </w:hyperlink>
+      <w:bookmarkEnd w:id="32"/>
+      <w:r>
+        <w:rPr/>
+        <w:t xml:space="preserve"> in conjunction with </w:t>
+      </w:r>
+      <w:hyperlink r:id="rId39">
+        <w:r>
+          <w:rPr>
+            <w:rStyle w:val="InternetLink"/>
+          </w:rPr>
+          <w:t xml:space="preserve">Tin </w:t>
+        </w:r>
+      </w:hyperlink>
+      <w:hyperlink r:id="rId40">
+        <w:bookmarkStart w:id="33" w:name="Secondary_Publisher1"/>
+        <w:r>
+          <w:rPr>
+            <w:rStyle w:val="InternetLink"/>
+          </w:rPr>
+          <w:t xml:space="preserve">Cans </w:t>
+        </w:r>
+      </w:hyperlink>
+      <w:hyperlink r:id="rId41">
+        <w:r>
+          <w:rPr>
+            <w:rStyle w:val="InternetLink"/>
+          </w:rPr>
+          <w:t xml:space="preserve">and </w:t>
+        </w:r>
+      </w:hyperlink>
+      <w:hyperlink r:id="rId42">
+        <w:r>
+          <w:rPr>
+            <w:rStyle w:val="InternetLink"/>
+          </w:rPr>
+          <w:t xml:space="preserve">Duct </w:t>
+        </w:r>
+      </w:hyperlink>
+      <w:hyperlink r:id="rId43">
+        <w:r>
+          <w:rPr>
+            <w:rStyle w:val="InternetLink"/>
+          </w:rPr>
+          <w:t>Tape</w:t>
+        </w:r>
+      </w:hyperlink>
+      <w:bookmarkEnd w:id="33"/>
+      <w:r>
+        <w:rPr/>
+        <w:t xml:space="preserve"> utilizing the services of:</w:t>
+      </w:r>
+    </w:p>
+    <w:p>
+      <w:pPr>
+        <w:pStyle w:val="Normal"/>
+        <w:jc w:val="center"/>
+        <w:rPr>
+          <w:rFonts w:ascii="Bookerly" w:hAnsi="Bookerly"/>
+        </w:rPr>
+      </w:pPr>
+      <w:hyperlink r:id="rId44">
+        <w:r>
+          <w:rPr>
+            <w:rStyle w:val="InternetLink"/>
+          </w:rPr>
+          <w:t>http://www.TCADT.com/</w:t>
+        </w:r>
+      </w:hyperlink>
+    </w:p>
+    <w:p>
+      <w:pPr>
+        <w:pStyle w:val="Normal"/>
+        <w:jc w:val="center"/>
+        <w:rPr>
+          <w:rFonts w:ascii="Bookerly" w:hAnsi="Bookerly"/>
+        </w:rPr>
+      </w:pPr>
+      <w:hyperlink r:id="rId45">
+        <w:r>
+          <w:rPr>
+            <w:rStyle w:val="InternetLink"/>
+          </w:rPr>
+          <w:t>http://www.GIMEchip.com/</w:t>
+        </w:r>
+      </w:hyperlink>
+    </w:p>
+    <w:p>
+      <w:pPr>
+        <w:pStyle w:val="Normal"/>
+        <w:jc w:val="center"/>
+        <w:rPr>
+          <w:rFonts w:ascii="Bookerly" w:hAnsi="Bookerly"/>
+        </w:rPr>
+      </w:pPr>
+      <w:hyperlink r:id="rId46">
+        <w:r>
+          <w:rPr>
+            <w:rStyle w:val="InternetLink"/>
+          </w:rPr>
+          <w:t>http://www.RoboCircuits.org/</w:t>
+        </w:r>
+      </w:hyperlink>
+    </w:p>
+    <w:p>
+      <w:pPr>
+        <w:pStyle w:val="Normal"/>
+        <w:jc w:val="center"/>
+        <w:rPr>
+          <w:rFonts w:ascii="Bookerly" w:hAnsi="Bookerly"/>
+        </w:rPr>
+      </w:pPr>
+      <w:hyperlink r:id="rId47">
+        <w:r>
+          <w:rPr>
+            <w:rStyle w:val="InternetLink"/>
+          </w:rPr>
+          <w:t>http://www.CannedLogic.com/</w:t>
+        </w:r>
+      </w:hyperlink>
+    </w:p>
+    <w:p>
+      <w:pPr>
+        <w:pStyle w:val="Normal"/>
+        <w:jc w:val="center"/>
+        <w:rPr>
+          <w:rFonts w:ascii="Bookerly" w:hAnsi="Bookerly"/>
+        </w:rPr>
+      </w:pPr>
+      <w:hyperlink r:id="rId48">
+        <w:r>
+          <w:rPr>
+            <w:rStyle w:val="InternetLink"/>
+          </w:rPr>
+          <w:t>http://www.TheLittleEngineers.org/</w:t>
+        </w:r>
+      </w:hyperlink>
+    </w:p>
+    <w:p>
+      <w:pPr>
+        <w:pStyle w:val="Normal"/>
+        <w:jc w:val="center"/>
+        <w:rPr>
+          <w:rFonts w:ascii="Bookerly" w:hAnsi="Bookerly"/>
+        </w:rPr>
+      </w:pPr>
+      <w:hyperlink r:id="rId49">
+        <w:r>
+          <w:rPr>
+            <w:rStyle w:val="InternetLink"/>
+          </w:rPr>
+          <w:t>http://www.TinCansAndDuctTape.com/</w:t>
+        </w:r>
+      </w:hyperlink>
+    </w:p>
+    <w:p>
+      <w:pPr>
+        <w:pStyle w:val="Normal"/>
+        <w:jc w:val="left"/>
+        <w:rPr/>
+      </w:pPr>
+      <w:r>
+        <w:rPr/>
+      </w:r>
+    </w:p>
+    <w:p>
+      <w:pPr>
+        <w:pStyle w:val="Normal"/>
+        <w:jc w:val="both"/>
+        <w:rPr/>
+      </w:pPr>
+      <w:r>
+        <w:rPr/>
+        <w:t>(Although not a requirement of utilizing this template, I would really appreciate it if you kept the above links and attribution in your book when you publish it. Thank You!)</w:t>
       </w:r>
     </w:p>
     <w:p>
@@ -3461,22 +4366,33 @@
         <w:jc w:val="center"/>
         <w:rPr/>
       </w:pPr>
-      <w:bookmarkStart w:id="32" w:name="_toc210"/>
-      <w:bookmarkEnd w:id="32"/>
-      <w:r>
-        <w:rPr/>
-        <w:t>Preface</w:t>
-      </w:r>
-    </w:p>
-    <w:p>
-      <w:pPr>
-        <w:pStyle w:val="Normal"/>
-        <w:jc w:val="both"/>
-        <w:rPr/>
-      </w:pPr>
-      <w:r>
-        <w:rPr/>
-        <w:t>A preface generally covers the story of how the book came into being, or how the idea for the book was developed. This is often followed by thanks and acknowledgments to people who were helpful to the author during the time of writing. This is in the “voice” of the author.</w:t>
+      <w:bookmarkStart w:id="34" w:name="_toc238"/>
+      <w:bookmarkEnd w:id="34"/>
+      <w:r>
+        <w:rPr/>
+        <w:t>Introduction (Tertiary)</w:t>
+      </w:r>
+    </w:p>
+    <w:p>
+      <w:pPr>
+        <w:pStyle w:val="Normal"/>
+        <w:jc w:val="both"/>
+        <w:rPr/>
+      </w:pPr>
+      <w:r>
+        <w:rPr/>
+        <w:t>This is where the Introduction normally occurs, but it is better to have it closer to the front for an eBook. It makes for a better “</w:t>
+      </w:r>
+      <w:r>
+        <w:rPr>
+          <w:i/>
+          <w:iCs/>
+        </w:rPr>
+        <w:t>look inside</w:t>
+      </w:r>
+      <w:r>
+        <w:rPr/>
+        <w:t>” experience. It is considered a  beginning section which states the purpose and goals of the book, including why you wrote the book, a bit about yourself and the benefits of reading the book. This is in the voice of the Author.</w:t>
       </w:r>
     </w:p>
     <w:p>
@@ -3543,24 +4459,22 @@
         <w:jc w:val="center"/>
         <w:rPr/>
       </w:pPr>
-      <w:bookmarkStart w:id="33" w:name="_toc229"/>
-      <w:bookmarkStart w:id="34" w:name="_toc216"/>
-      <w:bookmarkEnd w:id="33"/>
-      <w:bookmarkEnd w:id="34"/>
-      <w:r>
-        <w:rPr/>
-        <w:t>Acknowledgments</w:t>
-      </w:r>
-    </w:p>
-    <w:p>
-      <w:pPr>
-        <w:pStyle w:val="Normal"/>
-        <w:jc w:val="both"/>
-        <w:rPr/>
-      </w:pPr>
-      <w:r>
-        <w:rPr/>
-        <w:t>Often part of the Preface, rather than a separate section in its own right, the “Acknowledgments”  acknowledges those persons, entities, et alia who contributed to the creation of the book. This is in the “voice” of the author.</w:t>
+      <w:bookmarkStart w:id="35" w:name="_toc244"/>
+      <w:bookmarkEnd w:id="35"/>
+      <w:r>
+        <w:rPr/>
+        <w:t>Prologue</w:t>
+      </w:r>
+    </w:p>
+    <w:p>
+      <w:pPr>
+        <w:pStyle w:val="Normal"/>
+        <w:jc w:val="both"/>
+        <w:rPr/>
+      </w:pPr>
+      <w:r>
+        <w:rPr/>
+        <w:t>A prologue is an opening to a story that establishes the setting and gives background details, often some earlier story that ties into the main one, and other miscellaneous information. As such, it is generally considered part of the body in modern book organization. This is usually in the “voice” of the narrator or a character in the book. In a work of fiction, the Prologue sets the scene for the story and is told in the voice of a character from the book, not the voice of the author.</w:t>
       </w:r>
     </w:p>
     <w:p>
@@ -3627,132 +4541,33 @@
         <w:jc w:val="center"/>
         <w:rPr/>
       </w:pPr>
-      <w:bookmarkStart w:id="35" w:name="_toc235"/>
-      <w:bookmarkStart w:id="36" w:name="_toc222"/>
-      <w:bookmarkEnd w:id="35"/>
+      <w:bookmarkStart w:id="36" w:name="_toc250"/>
       <w:bookmarkEnd w:id="36"/>
       <w:r>
         <w:rPr/>
-        <w:t>Credits</w:t>
-      </w:r>
-    </w:p>
-    <w:p>
-      <w:pPr>
-        <w:pStyle w:val="Normal"/>
-        <w:jc w:val="both"/>
-        <w:rPr/>
-      </w:pPr>
-      <w:r>
-        <w:rPr/>
-        <w:t>Often part of the Preface or Acknowledgments, rather than a separate section in its own right, the “Credits”  provides credits to those persons, entities, et alia who contributed to the creation of the book, and serves much the same purpose as the Acknowledgments section. This is in the “voice” of the author.</w:t>
-      </w:r>
-    </w:p>
-    <w:p>
-      <w:pPr>
-        <w:pStyle w:val="Normal"/>
-        <w:jc w:val="left"/>
-        <w:rPr/>
-      </w:pPr>
-      <w:r>
-        <w:rPr/>
-      </w:r>
-    </w:p>
-    <w:p>
-      <w:pPr>
-        <w:pStyle w:val="Normal"/>
-        <w:jc w:val="center"/>
-        <w:rPr/>
-      </w:pPr>
-      <w:r>
-        <w:rPr/>
-        <w:t>This book was published thanks to free support and training from:</w:t>
-      </w:r>
-    </w:p>
-    <w:p>
-      <w:pPr>
-        <w:pStyle w:val="Normal"/>
-        <w:jc w:val="both"/>
-        <w:rPr/>
-      </w:pPr>
-      <w:r>
-        <w:rPr/>
-        <w:t>The Little Engineers in conjunction with Tin Cans and Duct Tape, utilizing the services of:</w:t>
-      </w:r>
-    </w:p>
-    <w:p>
-      <w:pPr>
-        <w:pStyle w:val="Normal"/>
-        <w:jc w:val="center"/>
-        <w:rPr/>
-      </w:pPr>
-      <w:r>
-        <w:rPr/>
-        <w:t>http://www.TCADT.com/</w:t>
-      </w:r>
-    </w:p>
-    <w:p>
-      <w:pPr>
-        <w:pStyle w:val="Normal"/>
-        <w:jc w:val="center"/>
-        <w:rPr/>
-      </w:pPr>
-      <w:r>
-        <w:rPr/>
-        <w:t>http://www.GIMEchip.com/</w:t>
-      </w:r>
-    </w:p>
-    <w:p>
-      <w:pPr>
-        <w:pStyle w:val="Normal"/>
-        <w:jc w:val="center"/>
-        <w:rPr/>
-      </w:pPr>
-      <w:r>
-        <w:rPr/>
-        <w:t>http://www.CannedLogic.com/</w:t>
-      </w:r>
-    </w:p>
-    <w:p>
-      <w:pPr>
-        <w:pStyle w:val="Normal"/>
-        <w:jc w:val="center"/>
-        <w:rPr/>
-      </w:pPr>
-      <w:r>
-        <w:rPr/>
-        <w:t>http://www.TheLittleEngineers.org/</w:t>
-      </w:r>
-    </w:p>
-    <w:p>
-      <w:pPr>
-        <w:pStyle w:val="Normal"/>
-        <w:jc w:val="center"/>
-        <w:rPr/>
-      </w:pPr>
-      <w:r>
-        <w:rPr/>
-        <w:t>http://www.TinCansAndDuctTape.com/</w:t>
-      </w:r>
-    </w:p>
-    <w:p>
-      <w:pPr>
-        <w:pStyle w:val="Normal"/>
-        <w:jc w:val="left"/>
-        <w:rPr/>
-      </w:pPr>
-      <w:r>
-        <w:rPr/>
-      </w:r>
-    </w:p>
-    <w:p>
-      <w:pPr>
-        <w:pStyle w:val="Normal"/>
-        <w:jc w:val="both"/>
-        <w:rPr/>
-      </w:pPr>
-      <w:r>
-        <w:rPr/>
-        <w:t>(Although not a requirement of utilizing this template, I would really appreciate it if you kept the above links and attribution in your book when you publish it. Thank You!)</w:t>
+        <w:t>Second Half Title</w:t>
+      </w:r>
+    </w:p>
+    <w:p>
+      <w:pPr>
+        <w:pStyle w:val="Normal"/>
+        <w:jc w:val="both"/>
+        <w:rPr/>
+      </w:pPr>
+      <w:r>
+        <w:rPr/>
+        <w:t>If the “</w:t>
+      </w:r>
+      <w:r>
+        <w:rPr>
+          <w:i/>
+          <w:iCs/>
+        </w:rPr>
+        <w:t>front-matter</w:t>
+      </w:r>
+      <w:r>
+        <w:rPr/>
+        <w:t>” is particularly extensive, a second half title identical to the first, can be added before the beginning of the text. The page following is usually blank but may contain an illustration or an epigraph. When the book design calls for double-page chapter opening spreads, the second half title can be used to force the chapter opening to a left-hand page.</w:t>
       </w:r>
     </w:p>
     <w:p>
@@ -3815,327 +4630,83 @@
     </w:p>
     <w:p>
       <w:pPr>
+        <w:pStyle w:val="Normal"/>
+        <w:jc w:val="both"/>
+        <w:rPr/>
+      </w:pPr>
+      <w:r>
+        <w:rPr/>
+        <w:t>This page intentionally left blank, although the presence of this text means that it isn’t actually blank doesn’t it?</w:t>
+      </w:r>
+    </w:p>
+    <w:p>
+      <w:pPr>
+        <w:pStyle w:val="Normal"/>
+        <w:jc w:val="left"/>
+        <w:rPr/>
+      </w:pPr>
+      <w:r>
+        <w:rPr/>
+      </w:r>
+    </w:p>
+    <w:p>
+      <w:pPr>
+        <w:pStyle w:val="Normal"/>
+        <w:jc w:val="center"/>
+        <w:rPr/>
+      </w:pPr>
+      <w:hyperlink w:anchor="_toc118">
+        <w:r>
+          <w:rPr>
+            <w:rStyle w:val="InternetLink"/>
+          </w:rPr>
+          <w:t>Table of Contents (Front-matter)</w:t>
+        </w:r>
+      </w:hyperlink>
+    </w:p>
+    <w:p>
+      <w:pPr>
+        <w:pStyle w:val="Normal"/>
+        <w:jc w:val="center"/>
+        <w:rPr/>
+      </w:pPr>
+      <w:hyperlink w:anchor="_toc148">
+        <w:r>
+          <w:rPr>
+            <w:rStyle w:val="InternetLink"/>
+          </w:rPr>
+          <w:t>Table of Contents (Chapters)</w:t>
+        </w:r>
+      </w:hyperlink>
+    </w:p>
+    <w:p>
+      <w:pPr>
+        <w:pStyle w:val="Normal"/>
+        <w:jc w:val="center"/>
+        <w:rPr/>
+      </w:pPr>
+      <w:hyperlink w:anchor="_toc169">
+        <w:r>
+          <w:rPr>
+            <w:rStyle w:val="InternetLink"/>
+          </w:rPr>
+          <w:t>Table of Contents (Back-matter)</w:t>
+        </w:r>
+      </w:hyperlink>
+      <w:r>
+        <w:br w:type="page"/>
+      </w:r>
+    </w:p>
+    <w:p>
+      <w:pPr>
         <w:pStyle w:val="Heading1"/>
         <w:jc w:val="center"/>
         <w:rPr/>
       </w:pPr>
-      <w:bookmarkStart w:id="37" w:name="_toc238"/>
+      <w:bookmarkStart w:id="37" w:name="_toc261"/>
+      <w:bookmarkStart w:id="38" w:name="_toc275"/>
       <w:bookmarkEnd w:id="37"/>
-      <w:r>
-        <w:rPr/>
-        <w:t>Introduction (Tertiary)</w:t>
-      </w:r>
-    </w:p>
-    <w:p>
-      <w:pPr>
-        <w:pStyle w:val="Normal"/>
-        <w:jc w:val="both"/>
-        <w:rPr/>
-      </w:pPr>
-      <w:r>
-        <w:rPr/>
-        <w:t>This is where the Introduction normally occurs, but it is better to have it closer to the front for an eBook. It makes for a better “look inside” experience. It is considered a  beginning section which states the purpose and goals of the book, including why you wrote the book, a bit about yourself and the benefits of reading the book. This is in the voice of the Author.</w:t>
-      </w:r>
-    </w:p>
-    <w:p>
-      <w:pPr>
-        <w:pStyle w:val="Normal"/>
-        <w:jc w:val="left"/>
-        <w:rPr/>
-      </w:pPr>
-      <w:r>
-        <w:rPr/>
-      </w:r>
-    </w:p>
-    <w:p>
-      <w:pPr>
-        <w:pStyle w:val="Normal"/>
-        <w:jc w:val="center"/>
-        <w:rPr/>
-      </w:pPr>
-      <w:hyperlink w:anchor="_toc118">
-        <w:r>
-          <w:rPr>
-            <w:rStyle w:val="InternetLink"/>
-          </w:rPr>
-          <w:t>Table of Contents (Front-matter)</w:t>
-        </w:r>
-      </w:hyperlink>
-    </w:p>
-    <w:p>
-      <w:pPr>
-        <w:pStyle w:val="Normal"/>
-        <w:jc w:val="center"/>
-        <w:rPr/>
-      </w:pPr>
-      <w:hyperlink w:anchor="_toc148">
-        <w:r>
-          <w:rPr>
-            <w:rStyle w:val="InternetLink"/>
-          </w:rPr>
-          <w:t>Table of Contents (Chapters)</w:t>
-        </w:r>
-      </w:hyperlink>
-    </w:p>
-    <w:p>
-      <w:pPr>
-        <w:pStyle w:val="Normal"/>
-        <w:jc w:val="center"/>
-        <w:rPr/>
-      </w:pPr>
-      <w:hyperlink w:anchor="_toc169">
-        <w:r>
-          <w:rPr>
-            <w:rStyle w:val="InternetLink"/>
-          </w:rPr>
-          <w:t>Table of Contents (Back-matter)</w:t>
-        </w:r>
-      </w:hyperlink>
-      <w:r>
-        <w:br w:type="page"/>
-      </w:r>
-    </w:p>
-    <w:p>
-      <w:pPr>
-        <w:pStyle w:val="Heading1"/>
-        <w:jc w:val="center"/>
-        <w:rPr/>
-      </w:pPr>
-      <w:bookmarkStart w:id="38" w:name="_toc244"/>
       <w:bookmarkEnd w:id="38"/>
-      <w:r>
-        <w:rPr/>
-        <w:t>Prologue</w:t>
-      </w:r>
-    </w:p>
-    <w:p>
-      <w:pPr>
-        <w:pStyle w:val="Normal"/>
-        <w:jc w:val="both"/>
-        <w:rPr/>
-      </w:pPr>
-      <w:r>
-        <w:rPr/>
-        <w:t>A prologue is an opening to a story that establishes the setting and gives background details, often some earlier story that ties into the main one, and other miscellaneous information. As such, it is generally considered part of the body in modern book organization. This is usually in the “voice” of the narrator or a character in the book. In a work of fiction, the Prologue sets the scene for the story and is told in the voice of a character from the book, not the voice of the author.</w:t>
-      </w:r>
-    </w:p>
-    <w:p>
-      <w:pPr>
-        <w:pStyle w:val="Normal"/>
-        <w:jc w:val="left"/>
-        <w:rPr/>
-      </w:pPr>
-      <w:r>
-        <w:rPr/>
-      </w:r>
-    </w:p>
-    <w:p>
-      <w:pPr>
-        <w:pStyle w:val="Normal"/>
-        <w:jc w:val="center"/>
-        <w:rPr/>
-      </w:pPr>
-      <w:hyperlink w:anchor="_toc118">
-        <w:r>
-          <w:rPr>
-            <w:rStyle w:val="InternetLink"/>
-          </w:rPr>
-          <w:t>Table of Contents (Front-matter)</w:t>
-        </w:r>
-      </w:hyperlink>
-    </w:p>
-    <w:p>
-      <w:pPr>
-        <w:pStyle w:val="Normal"/>
-        <w:jc w:val="center"/>
-        <w:rPr/>
-      </w:pPr>
-      <w:hyperlink w:anchor="_toc148">
-        <w:r>
-          <w:rPr>
-            <w:rStyle w:val="InternetLink"/>
-          </w:rPr>
-          <w:t>Table of Contents (Chapters)</w:t>
-        </w:r>
-      </w:hyperlink>
-    </w:p>
-    <w:p>
-      <w:pPr>
-        <w:pStyle w:val="Normal"/>
-        <w:jc w:val="center"/>
-        <w:rPr/>
-      </w:pPr>
-      <w:hyperlink w:anchor="_toc169">
-        <w:r>
-          <w:rPr>
-            <w:rStyle w:val="InternetLink"/>
-          </w:rPr>
-          <w:t>Table of Contents (Back-matter)</w:t>
-        </w:r>
-      </w:hyperlink>
-      <w:r>
-        <w:br w:type="page"/>
-      </w:r>
-    </w:p>
-    <w:p>
-      <w:pPr>
-        <w:pStyle w:val="Heading1"/>
-        <w:jc w:val="center"/>
-        <w:rPr/>
-      </w:pPr>
-      <w:bookmarkStart w:id="39" w:name="_toc250"/>
-      <w:bookmarkEnd w:id="39"/>
-      <w:r>
-        <w:rPr/>
-        <w:t>Second Half Title</w:t>
-      </w:r>
-    </w:p>
-    <w:p>
-      <w:pPr>
-        <w:pStyle w:val="Normal"/>
-        <w:jc w:val="both"/>
-        <w:rPr/>
-      </w:pPr>
-      <w:r>
-        <w:rPr/>
-        <w:t>If the “frontmatter” is particularly extensive, a second half title identical to the first, can be added before the beginning of the text. The page following is usually blank but may contain an illustration or an epigraph. When the book design calls for double-page chapter opening spreads, the second half title can be used to force the chapter opening to a left-hand page.</w:t>
-      </w:r>
-    </w:p>
-    <w:p>
-      <w:pPr>
-        <w:pStyle w:val="Normal"/>
-        <w:jc w:val="left"/>
-        <w:rPr/>
-      </w:pPr>
-      <w:r>
-        <w:rPr/>
-      </w:r>
-    </w:p>
-    <w:p>
-      <w:pPr>
-        <w:pStyle w:val="Normal"/>
-        <w:jc w:val="center"/>
-        <w:rPr/>
-      </w:pPr>
-      <w:hyperlink w:anchor="_toc118">
-        <w:r>
-          <w:rPr>
-            <w:rStyle w:val="InternetLink"/>
-          </w:rPr>
-          <w:t>Table of Contents (Front-matter)</w:t>
-        </w:r>
-      </w:hyperlink>
-    </w:p>
-    <w:p>
-      <w:pPr>
-        <w:pStyle w:val="Normal"/>
-        <w:jc w:val="center"/>
-        <w:rPr/>
-      </w:pPr>
-      <w:hyperlink w:anchor="_toc148">
-        <w:r>
-          <w:rPr>
-            <w:rStyle w:val="InternetLink"/>
-          </w:rPr>
-          <w:t>Table of Contents (Chapters)</w:t>
-        </w:r>
-      </w:hyperlink>
-    </w:p>
-    <w:p>
-      <w:pPr>
-        <w:pStyle w:val="Normal"/>
-        <w:jc w:val="center"/>
-        <w:rPr/>
-      </w:pPr>
-      <w:hyperlink w:anchor="_toc169">
-        <w:r>
-          <w:rPr>
-            <w:rStyle w:val="InternetLink"/>
-          </w:rPr>
-          <w:t>Table of Contents (Back-matter)</w:t>
-        </w:r>
-      </w:hyperlink>
-      <w:r>
-        <w:br w:type="page"/>
-      </w:r>
-    </w:p>
-    <w:p>
-      <w:pPr>
-        <w:pStyle w:val="Normal"/>
-        <w:jc w:val="both"/>
-        <w:rPr/>
-      </w:pPr>
-      <w:r>
-        <w:rPr/>
-        <w:t>This page intentionally left blank, although the presence of this text means that it isn’t actually blank doesn’t it?</w:t>
-      </w:r>
-    </w:p>
-    <w:p>
-      <w:pPr>
-        <w:pStyle w:val="Normal"/>
-        <w:jc w:val="left"/>
-        <w:rPr/>
-      </w:pPr>
-      <w:r>
-        <w:rPr/>
-      </w:r>
-    </w:p>
-    <w:p>
-      <w:pPr>
-        <w:pStyle w:val="Normal"/>
-        <w:jc w:val="center"/>
-        <w:rPr/>
-      </w:pPr>
-      <w:hyperlink w:anchor="_toc118">
-        <w:r>
-          <w:rPr>
-            <w:rStyle w:val="InternetLink"/>
-          </w:rPr>
-          <w:t>Table of Contents (Front-matter)</w:t>
-        </w:r>
-      </w:hyperlink>
-    </w:p>
-    <w:p>
-      <w:pPr>
-        <w:pStyle w:val="Normal"/>
-        <w:jc w:val="center"/>
-        <w:rPr/>
-      </w:pPr>
-      <w:hyperlink w:anchor="_toc148">
-        <w:r>
-          <w:rPr>
-            <w:rStyle w:val="InternetLink"/>
-          </w:rPr>
-          <w:t>Table of Contents (Chapters)</w:t>
-        </w:r>
-      </w:hyperlink>
-    </w:p>
-    <w:p>
-      <w:pPr>
-        <w:pStyle w:val="Normal"/>
-        <w:jc w:val="center"/>
-        <w:rPr/>
-      </w:pPr>
-      <w:hyperlink w:anchor="_toc169">
-        <w:r>
-          <w:rPr>
-            <w:rStyle w:val="InternetLink"/>
-          </w:rPr>
-          <w:t>Table of Contents (Back-matter)</w:t>
-        </w:r>
-      </w:hyperlink>
-      <w:r>
-        <w:br w:type="page"/>
-      </w:r>
-    </w:p>
-    <w:p>
-      <w:pPr>
-        <w:pStyle w:val="Heading1"/>
-        <w:jc w:val="center"/>
-        <w:rPr/>
-      </w:pPr>
-      <w:bookmarkStart w:id="40" w:name="_toc261"/>
-      <w:bookmarkEnd w:id="40"/>
       <w:r>
         <w:rPr/>
         <w:t>Chapter 1. (Heading 1)</w:t>
@@ -4268,6 +4839,8 @@
         <w:jc w:val="center"/>
         <w:rPr/>
       </w:pPr>
+      <w:bookmarkStart w:id="39" w:name="_toc285"/>
+      <w:bookmarkEnd w:id="39"/>
       <w:r>
         <w:rPr/>
         <w:t>Chapter 2. (Heading 1)</w:t>
@@ -4417,6 +4990,8 @@
         <w:jc w:val="center"/>
         <w:rPr/>
       </w:pPr>
+      <w:bookmarkStart w:id="40" w:name="_toc295"/>
+      <w:bookmarkEnd w:id="40"/>
       <w:r>
         <w:rPr/>
         <w:t>Chapter 3. (Heading 1)</w:t>
@@ -4549,6 +5124,8 @@
         <w:jc w:val="center"/>
         <w:rPr/>
       </w:pPr>
+      <w:bookmarkStart w:id="41" w:name="_toc305"/>
+      <w:bookmarkEnd w:id="41"/>
       <w:r>
         <w:rPr/>
         <w:t>Chapter 4. (Heading 1)</w:t>
@@ -4681,6 +5258,8 @@
         <w:jc w:val="center"/>
         <w:rPr/>
       </w:pPr>
+      <w:bookmarkStart w:id="42" w:name="_toc315"/>
+      <w:bookmarkEnd w:id="42"/>
       <w:r>
         <w:rPr/>
         <w:t>Chapter 5. (Heading 1)</w:t>
@@ -4813,6 +5392,8 @@
         <w:jc w:val="center"/>
         <w:rPr/>
       </w:pPr>
+      <w:bookmarkStart w:id="43" w:name="_toc325"/>
+      <w:bookmarkEnd w:id="43"/>
       <w:r>
         <w:rPr/>
         <w:t>Chapter 6. (Heading 1)</w:t>
@@ -4945,6 +5526,8 @@
         <w:jc w:val="center"/>
         <w:rPr/>
       </w:pPr>
+      <w:bookmarkStart w:id="44" w:name="_toc335"/>
+      <w:bookmarkEnd w:id="44"/>
       <w:r>
         <w:rPr/>
         <w:t>Chapter 7. (Heading 1)</w:t>
@@ -5077,6 +5660,8 @@
         <w:jc w:val="center"/>
         <w:rPr/>
       </w:pPr>
+      <w:bookmarkStart w:id="45" w:name="_toc345"/>
+      <w:bookmarkEnd w:id="45"/>
       <w:r>
         <w:rPr/>
         <w:t>Chapter 8. (Heading 1)</w:t>
@@ -5209,6 +5794,8 @@
         <w:jc w:val="center"/>
         <w:rPr/>
       </w:pPr>
+      <w:bookmarkStart w:id="46" w:name="_toc355"/>
+      <w:bookmarkEnd w:id="46"/>
       <w:r>
         <w:rPr/>
         <w:t>Chapter 9. (Heading 1)</w:t>
@@ -5341,6 +5928,8 @@
         <w:jc w:val="center"/>
         <w:rPr/>
       </w:pPr>
+      <w:bookmarkStart w:id="47" w:name="_toc365"/>
+      <w:bookmarkEnd w:id="47"/>
       <w:r>
         <w:rPr/>
         <w:t>Chapter 10. (Heading 1)</w:t>
@@ -5473,6 +6062,8 @@
         <w:jc w:val="center"/>
         <w:rPr/>
       </w:pPr>
+      <w:bookmarkStart w:id="48" w:name="_toc375"/>
+      <w:bookmarkEnd w:id="48"/>
       <w:r>
         <w:rPr/>
         <w:t>Chapter 11. (Heading 1)</w:t>
@@ -5605,6 +6196,8 @@
         <w:jc w:val="center"/>
         <w:rPr/>
       </w:pPr>
+      <w:bookmarkStart w:id="49" w:name="_toc385"/>
+      <w:bookmarkEnd w:id="49"/>
       <w:r>
         <w:rPr/>
         <w:t>Chapter 12. (Heading 1)</w:t>
@@ -5737,6 +6330,8 @@
         <w:jc w:val="center"/>
         <w:rPr/>
       </w:pPr>
+      <w:bookmarkStart w:id="50" w:name="_toc395"/>
+      <w:bookmarkEnd w:id="50"/>
       <w:r>
         <w:rPr/>
         <w:t>Chapter 13. (Heading 1)</w:t>
@@ -5869,6 +6464,8 @@
         <w:jc w:val="center"/>
         <w:rPr/>
       </w:pPr>
+      <w:bookmarkStart w:id="51" w:name="_toc405"/>
+      <w:bookmarkEnd w:id="51"/>
       <w:r>
         <w:rPr/>
         <w:t>Chapter 14. (Heading 1)</w:t>
@@ -6001,6 +6598,8 @@
         <w:jc w:val="center"/>
         <w:rPr/>
       </w:pPr>
+      <w:bookmarkStart w:id="52" w:name="_toc415"/>
+      <w:bookmarkEnd w:id="52"/>
       <w:r>
         <w:rPr/>
         <w:t>Chapter 15. (Heading 1)</w:t>
@@ -6133,6 +6732,8 @@
         <w:jc w:val="center"/>
         <w:rPr/>
       </w:pPr>
+      <w:bookmarkStart w:id="53" w:name="_toc425"/>
+      <w:bookmarkEnd w:id="53"/>
       <w:r>
         <w:rPr/>
         <w:t>Chapter 16. (Heading 1)</w:t>
@@ -6265,6 +6866,8 @@
         <w:jc w:val="center"/>
         <w:rPr/>
       </w:pPr>
+      <w:bookmarkStart w:id="54" w:name="_toc435"/>
+      <w:bookmarkEnd w:id="54"/>
       <w:r>
         <w:rPr/>
         <w:t>Chapter 17. (Heading 1)</w:t>
@@ -6397,6 +7000,8 @@
         <w:jc w:val="center"/>
         <w:rPr/>
       </w:pPr>
+      <w:bookmarkStart w:id="55" w:name="_toc445"/>
+      <w:bookmarkEnd w:id="55"/>
       <w:r>
         <w:rPr/>
         <w:t>Chapter 18. (Heading 1)</w:t>
@@ -6529,6 +7134,8 @@
         <w:jc w:val="center"/>
         <w:rPr/>
       </w:pPr>
+      <w:bookmarkStart w:id="56" w:name="_toc455"/>
+      <w:bookmarkEnd w:id="56"/>
       <w:r>
         <w:rPr/>
         <w:t>Chapter 19. (Heading 1)</w:t>
@@ -6661,6 +7268,8 @@
         <w:jc w:val="center"/>
         <w:rPr/>
       </w:pPr>
+      <w:bookmarkStart w:id="57" w:name="_toc465"/>
+      <w:bookmarkEnd w:id="57"/>
       <w:r>
         <w:rPr/>
         <w:t>Chapter 20. (Heading 1)</w:t>
@@ -6793,8 +7402,8 @@
         <w:jc w:val="center"/>
         <w:rPr/>
       </w:pPr>
-      <w:bookmarkStart w:id="41" w:name="_toc474"/>
-      <w:bookmarkEnd w:id="41"/>
+      <w:bookmarkStart w:id="58" w:name="_toc474"/>
+      <w:bookmarkEnd w:id="58"/>
       <w:r>
         <w:rPr/>
         <w:t>Epilogue</w:t>
@@ -6808,7 +7417,18 @@
       </w:pPr>
       <w:r>
         <w:rPr/>
-        <w:t>This piece of writing at the end of a work of literature or drama is usually used to bring closure to the work and is generally in the voice of The narrator or a character in the book.</w:t>
+        <w:t>This piece of writing at the end of a work of literature or drama is usually used to bring closure to the work and is generally in the “</w:t>
+      </w:r>
+      <w:r>
+        <w:rPr>
+          <w:i/>
+          <w:iCs/>
+        </w:rPr>
+        <w:t>voice</w:t>
+      </w:r>
+      <w:r>
+        <w:rPr/>
+        <w:t>” of The narrator or a character in the book.</w:t>
       </w:r>
     </w:p>
     <w:p>
@@ -6875,8 +7495,8 @@
         <w:jc w:val="center"/>
         <w:rPr/>
       </w:pPr>
-      <w:bookmarkStart w:id="42" w:name="_toc480"/>
-      <w:bookmarkEnd w:id="42"/>
+      <w:bookmarkStart w:id="59" w:name="_toc480"/>
+      <w:bookmarkEnd w:id="59"/>
       <w:r>
         <w:rPr/>
         <w:t>Extro or Outro</w:t>
@@ -6957,8 +7577,8 @@
         <w:jc w:val="center"/>
         <w:rPr/>
       </w:pPr>
-      <w:bookmarkStart w:id="43" w:name="_toc486"/>
-      <w:bookmarkEnd w:id="43"/>
+      <w:bookmarkStart w:id="60" w:name="_toc486"/>
+      <w:bookmarkEnd w:id="60"/>
       <w:r>
         <w:rPr/>
         <w:t>Afterword</w:t>
@@ -6972,7 +7592,18 @@
       </w:pPr>
       <w:r>
         <w:rPr/>
-        <w:t>An afterword generally covers the story of how the book came into being, or of how the idea for the book was developed and is usually in the voice of The author, or some other real person or entity.</w:t>
+        <w:t>An afterword generally covers the story of how the book came into being, or of how the idea for the book was developed and is usually in the “</w:t>
+      </w:r>
+      <w:r>
+        <w:rPr>
+          <w:i/>
+          <w:iCs/>
+        </w:rPr>
+        <w:t>voice</w:t>
+      </w:r>
+      <w:r>
+        <w:rPr/>
+        <w:t>” of The author, or some other real person or entity.</w:t>
       </w:r>
     </w:p>
     <w:p>
@@ -7039,8 +7670,8 @@
         <w:jc w:val="center"/>
         <w:rPr/>
       </w:pPr>
-      <w:bookmarkStart w:id="44" w:name="_toc492"/>
-      <w:bookmarkEnd w:id="44"/>
+      <w:bookmarkStart w:id="61" w:name="_toc492"/>
+      <w:bookmarkEnd w:id="61"/>
       <w:r>
         <w:rPr/>
         <w:t>Conclusion</w:t>
@@ -7054,7 +7685,18 @@
       </w:pPr>
       <w:r>
         <w:rPr/>
-        <w:t>The conclusion of a paper is in the voice of The author and is the chance to have the “last word” in relation to your subject matter. Not only does it allow you to have the final say on the issues at hand, but to also organize your thoughts and demonstrate the importance of your writing. It may also be effectively utilized to present to your readers to a new view of the subject at hand. In a non-fiction book, a conclusion may be considered an ending section which states the concluding ideas and concepts of the preceding writing.</w:t>
+        <w:t>The conclusion of a paper is in the voice of The author and is the chance to have the “</w:t>
+      </w:r>
+      <w:r>
+        <w:rPr>
+          <w:i/>
+          <w:iCs/>
+        </w:rPr>
+        <w:t>last word</w:t>
+      </w:r>
+      <w:r>
+        <w:rPr/>
+        <w:t>” in relation to your subject matter. Not only does it allow you to have the final say on the issues at hand, but to also organize your thoughts and demonstrate the importance of your writing. It may also be effectively utilized to present to your readers to a new view of the subject at hand. In a non-fiction book, a conclusion may be considered an ending section which states the concluding ideas and concepts of the preceding writing.</w:t>
       </w:r>
     </w:p>
     <w:p>
@@ -7121,8 +7763,8 @@
         <w:jc w:val="center"/>
         <w:rPr/>
       </w:pPr>
-      <w:bookmarkStart w:id="45" w:name="_toc498"/>
-      <w:bookmarkEnd w:id="45"/>
+      <w:bookmarkStart w:id="62" w:name="_toc498"/>
+      <w:bookmarkEnd w:id="62"/>
       <w:r>
         <w:rPr/>
         <w:t>Postscript</w:t>
@@ -7136,7 +7778,18 @@
       </w:pPr>
       <w:r>
         <w:rPr/>
-        <w:t>A postscript is text added at the end of a book or other document. This is most often seen at the end of a letter in which forgotten text is added as P.S. (Post Script), P.P.S. (Post Post Script) and so on. Postscript comes from the Latin word postscribere, with post meaning after and scribere meaning to write.</w:t>
+        <w:t xml:space="preserve">A postscript is text added at the end of a book or other document. This is most often seen at the end of a letter in which forgotten text is added as P.S. (Post Script), P.P.S. (Post Post Script) and so on. Postscript comes from the Latin word </w:t>
+      </w:r>
+      <w:r>
+        <w:rPr>
+          <w:i/>
+          <w:iCs/>
+        </w:rPr>
+        <w:t>postscribere</w:t>
+      </w:r>
+      <w:r>
+        <w:rPr/>
+        <w:t>, with post meaning after and scribere meaning to write.</w:t>
       </w:r>
     </w:p>
     <w:p>
@@ -7203,8 +7856,8 @@
         <w:jc w:val="center"/>
         <w:rPr/>
       </w:pPr>
-      <w:bookmarkStart w:id="46" w:name="_toc504"/>
-      <w:bookmarkEnd w:id="46"/>
+      <w:bookmarkStart w:id="63" w:name="_toc504"/>
+      <w:bookmarkEnd w:id="63"/>
       <w:r>
         <w:rPr/>
         <w:t>Appendix or Addendum</w:t>
@@ -7218,7 +7871,18 @@
       </w:pPr>
       <w:r>
         <w:rPr/>
-        <w:t>This supplemental addition to a given main work may correct errors, explain inconsistencies or otherwise detail or update the information found in the main work. In the voice of The author.</w:t>
+        <w:t>This supplemental addition to a given main work may correct errors, explain inconsistencies or otherwise detail or update the information found in the main work. In the “</w:t>
+      </w:r>
+      <w:r>
+        <w:rPr>
+          <w:i/>
+          <w:iCs/>
+        </w:rPr>
+        <w:t>voice</w:t>
+      </w:r>
+      <w:r>
+        <w:rPr/>
+        <w:t>” of The author.</w:t>
       </w:r>
     </w:p>
     <w:p>
@@ -7285,8 +7949,8 @@
         <w:jc w:val="center"/>
         <w:rPr/>
       </w:pPr>
-      <w:bookmarkStart w:id="47" w:name="_toc510"/>
-      <w:bookmarkEnd w:id="47"/>
+      <w:bookmarkStart w:id="64" w:name="_toc510"/>
+      <w:bookmarkEnd w:id="64"/>
       <w:r>
         <w:rPr/>
         <w:t>Addendum or Appendix</w:t>
@@ -7300,7 +7964,18 @@
       </w:pPr>
       <w:r>
         <w:rPr/>
-        <w:t>This supplemental addition to a given main work may correct errors, explain inconsistencies or otherwise detail or update the information found in the main work. In the voice of The author.</w:t>
+        <w:t>This supplemental addition to a given main work may correct errors, explain inconsistencies or otherwise detail or update the information found in the main work. In the “</w:t>
+      </w:r>
+      <w:r>
+        <w:rPr>
+          <w:i/>
+          <w:iCs/>
+        </w:rPr>
+        <w:t>voice</w:t>
+      </w:r>
+      <w:r>
+        <w:rPr/>
+        <w:t>” of The author.</w:t>
       </w:r>
     </w:p>
     <w:p>
@@ -7367,8 +8042,8 @@
         <w:jc w:val="center"/>
         <w:rPr/>
       </w:pPr>
-      <w:bookmarkStart w:id="48" w:name="_toc516"/>
-      <w:bookmarkEnd w:id="48"/>
+      <w:bookmarkStart w:id="65" w:name="_toc516"/>
+      <w:bookmarkEnd w:id="65"/>
       <w:r>
         <w:rPr/>
         <w:t>Glossary</w:t>
@@ -7382,7 +8057,18 @@
       </w:pPr>
       <w:r>
         <w:rPr/>
-        <w:t>The glossary consists of a set of definitions of words of importance to the work. They are normally alphabetized. The entries may consist of places and characters, which is common for longer works of fiction. In the voice of the author.</w:t>
+        <w:t>The glossary consists of a set of definitions of words of importance to the work. They are normally alphabetized. The entries may consist of places and characters, which is common for longer works of fiction. In the “</w:t>
+      </w:r>
+      <w:r>
+        <w:rPr>
+          <w:i/>
+          <w:iCs/>
+        </w:rPr>
+        <w:t>voice</w:t>
+      </w:r>
+      <w:r>
+        <w:rPr/>
+        <w:t>” of the author.</w:t>
       </w:r>
     </w:p>
     <w:p>
@@ -7449,8 +8135,8 @@
         <w:jc w:val="center"/>
         <w:rPr/>
       </w:pPr>
-      <w:bookmarkStart w:id="49" w:name="_toc522"/>
-      <w:bookmarkEnd w:id="49"/>
+      <w:bookmarkStart w:id="66" w:name="_toc522"/>
+      <w:bookmarkEnd w:id="66"/>
       <w:r>
         <w:rPr/>
         <w:t>Bibliography</w:t>
@@ -7464,7 +8150,18 @@
       </w:pPr>
       <w:r>
         <w:rPr/>
-        <w:t>This supplemental addition to a given main work may correct errors, explain inconsistencies or otherwise detail or update the information found in the main work. Often used to cite references and other publications, including those by other authors. In the voice of the author.</w:t>
+        <w:t>This supplemental addition to a given main work may correct errors, explain inconsistencies or otherwise detail or update the information found in the main work. Often used to cite references and other publications, including those by other authors. In the “</w:t>
+      </w:r>
+      <w:r>
+        <w:rPr>
+          <w:i/>
+          <w:iCs/>
+        </w:rPr>
+        <w:t>voice</w:t>
+      </w:r>
+      <w:r>
+        <w:rPr/>
+        <w:t>” of the author.</w:t>
       </w:r>
     </w:p>
     <w:p>
@@ -7531,8 +8228,8 @@
         <w:jc w:val="center"/>
         <w:rPr/>
       </w:pPr>
-      <w:bookmarkStart w:id="50" w:name="_toc528"/>
-      <w:bookmarkEnd w:id="50"/>
+      <w:bookmarkStart w:id="67" w:name="_toc528"/>
+      <w:bookmarkEnd w:id="67"/>
       <w:r>
         <w:rPr/>
         <w:t>Index</w:t>
@@ -7546,7 +8243,18 @@
       </w:pPr>
       <w:r>
         <w:rPr/>
-        <w:t>This list of terms used in the text contains references, often page numbers, to where the terms can be found in the text. Most common in non-fiction books. In the voice of the publisher. Given that Kindle does not use page numbers in a standard sense, clickable links should be used for the Kindle Platform. In fact, an Index really is not necessary with the Amazon Kindle Platform.</w:t>
+        <w:t>This list of terms used in the text contains references, often page numbers, to where the terms can be found in the text. Most common in non-fiction books. In the “</w:t>
+      </w:r>
+      <w:r>
+        <w:rPr>
+          <w:i/>
+          <w:iCs/>
+        </w:rPr>
+        <w:t>voice</w:t>
+      </w:r>
+      <w:r>
+        <w:rPr/>
+        <w:t>” of the publisher. Given that Kindle does not use page numbers in a standard sense, clickable links should be used for the Kindle Platform. In fact, an Index really is not necessary with the Amazon Kindle Platform.</w:t>
       </w:r>
     </w:p>
     <w:p>
@@ -7613,22 +8321,33 @@
         <w:jc w:val="center"/>
         <w:rPr/>
       </w:pPr>
-      <w:bookmarkStart w:id="51" w:name="Copyright_page"/>
-      <w:r>
-        <w:rPr/>
-        <w:t>Copyright page</w:t>
-      </w:r>
-      <w:bookmarkEnd w:id="51"/>
-    </w:p>
-    <w:p>
-      <w:pPr>
-        <w:pStyle w:val="Normal"/>
-        <w:jc w:val="both"/>
-        <w:rPr/>
-      </w:pPr>
-      <w:r>
-        <w:rPr/>
-        <w:t>Also known as the Colophon or Edition Notice. Technical information such as edition dates, copyrights (copyright notice), edition information, publication information, printing history, cataloging data, legal notices, and the books ISBN or identification number typefaces and the name and address of the printer. In addition, rows of numbers are sometimes printed at the bottom of the page to indicate the year and number of the printing. Credits for design, production, editing and illustration are also commonly listed on the copyright page. In modern books, this is usually on the verso of the title page, but in some books, it may be  placed at the end, as is the case here. This page is usually in the “voice” of the Printer.</w:t>
+      <w:bookmarkStart w:id="68" w:name="Copyright_page"/>
+      <w:r>
+        <w:rPr/>
+        <w:t>Copyright Page</w:t>
+      </w:r>
+      <w:bookmarkEnd w:id="68"/>
+    </w:p>
+    <w:p>
+      <w:pPr>
+        <w:pStyle w:val="Normal"/>
+        <w:jc w:val="both"/>
+        <w:rPr/>
+      </w:pPr>
+      <w:r>
+        <w:rPr/>
+        <w:t>Also known as the Colophon or Edition Notice. Technical information such as edition dates, copyrights (copyright notice), edition information, publication information, printing history, cataloging data, legal notices, and the books ISBN or identification number typefaces and the name and address of the printer. In addition, rows of numbers are sometimes printed at the bottom of the page to indicate the year and number of the printing. Credits for design, production, editing and illustration are also commonly listed on the copyright page. In modern books, this is usually on the verso of the title page, but in some books, it may be placed at the end, as is the case here. This page is usually in the “</w:t>
+      </w:r>
+      <w:r>
+        <w:rPr>
+          <w:i/>
+          <w:iCs/>
+        </w:rPr>
+        <w:t>voice</w:t>
+      </w:r>
+      <w:r>
+        <w:rPr/>
+        <w:t>” of the Printer.</w:t>
       </w:r>
     </w:p>
     <w:p>
@@ -7695,8 +8414,8 @@
         <w:jc w:val="center"/>
         <w:rPr/>
       </w:pPr>
-      <w:bookmarkStart w:id="52" w:name="_toc540"/>
-      <w:bookmarkEnd w:id="52"/>
+      <w:bookmarkStart w:id="69" w:name="_toc540"/>
+      <w:bookmarkEnd w:id="69"/>
       <w:r>
         <w:rPr/>
         <w:t>Postface</w:t>
@@ -7710,7 +8429,29 @@
       </w:pPr>
       <w:r>
         <w:rPr/>
-        <w:t>A “postface” is a text added to the end of a book or may be written as a supplement or conclusion, usually to give a comment, an explanation, or a warning. The postface is usually in the voice of the author or another person. The postface is separated from the main body of the book and is usually placed in the appendices pages/sections of the book.</w:t>
+        <w:t>A “</w:t>
+      </w:r>
+      <w:r>
+        <w:rPr>
+          <w:i/>
+          <w:iCs/>
+        </w:rPr>
+        <w:t>postface</w:t>
+      </w:r>
+      <w:r>
+        <w:rPr/>
+        <w:t>” is a text added to the end of a book or may be written as a supplement or conclusion, usually to give a comment, an explanation, or a warning. The postface is usually in the “</w:t>
+      </w:r>
+      <w:r>
+        <w:rPr>
+          <w:i/>
+          <w:iCs/>
+        </w:rPr>
+        <w:t>voice</w:t>
+      </w:r>
+      <w:r>
+        <w:rPr/>
+        <w:t>” of the author or another person. The postface is separated from the main body of the book and is usually placed in the appendices pages/sections of the book.</w:t>
       </w:r>
     </w:p>
     <w:p>
@@ -7777,8 +8518,10 @@
         <w:jc w:val="center"/>
         <w:rPr/>
       </w:pPr>
-      <w:bookmarkStart w:id="53" w:name="_toc546"/>
-      <w:bookmarkEnd w:id="53"/>
+      <w:bookmarkStart w:id="70" w:name="_toc546"/>
+      <w:bookmarkStart w:id="71" w:name="_toc547"/>
+      <w:bookmarkEnd w:id="70"/>
+      <w:bookmarkEnd w:id="71"/>
       <w:r>
         <w:rPr/>
         <w:t>About The Author</w:t>
@@ -7801,7 +8544,7 @@
         <w:jc w:val="center"/>
         <w:rPr/>
       </w:pPr>
-      <w:hyperlink r:id="rId24">
+      <w:hyperlink r:id="rId50">
         <w:r>
           <w:rPr>
             <w:rStyle w:val="InternetLink"/>
@@ -7827,7 +8570,7 @@
         <w:jc w:val="center"/>
         <w:rPr/>
       </w:pPr>
-      <w:hyperlink r:id="rId25">
+      <w:hyperlink r:id="rId51">
         <w:r>
           <w:rPr>
             <w:rStyle w:val="InternetLink"/>
@@ -7846,7 +8589,7 @@
         <w:rPr/>
         <w:t xml:space="preserve">Alternatively, or in addition to the above, visit </w:t>
       </w:r>
-      <w:hyperlink r:id="rId26">
+      <w:hyperlink r:id="rId52">
         <w:r>
           <w:rPr>
             <w:rStyle w:val="InternetLink"/>
@@ -7952,7 +8695,7 @@
               <w:jc w:val="center"/>
               <w:rPr/>
             </w:pPr>
-            <w:bookmarkStart w:id="54" w:name="Ready_for_graduation_May_1986"/>
+            <w:bookmarkStart w:id="72" w:name="Ready_for_graduation_May_1986"/>
             <w:r>
               <w:drawing>
                 <wp:anchor behindDoc="0" distT="0" distB="0" distL="0" distR="0" simplePos="0" locked="0" layoutInCell="1" allowOverlap="1" relativeHeight="2">
@@ -7980,7 +8723,7 @@
                           </pic:cNvPicPr>
                         </pic:nvPicPr>
                         <pic:blipFill>
-                          <a:blip r:embed="rId27"/>
+                          <a:blip r:embed="rId53"/>
                           <a:stretch>
                             <a:fillRect/>
                           </a:stretch>
@@ -8008,7 +8751,7 @@
               <w:rPr/>
               <w:t>eady for graduation, May 1986</w:t>
             </w:r>
-            <w:bookmarkEnd w:id="54"/>
+            <w:bookmarkEnd w:id="72"/>
           </w:p>
         </w:tc>
         <w:tc>
@@ -8027,7 +8770,7 @@
               <w:jc w:val="center"/>
               <w:rPr/>
             </w:pPr>
-            <w:bookmarkStart w:id="55" w:name="Acting_silly_for_Jennie_May_7_2014"/>
+            <w:bookmarkStart w:id="73" w:name="Acting_silly_for_Jennie_May_7_2014"/>
             <w:r>
               <w:drawing>
                 <wp:anchor behindDoc="0" distT="0" distB="0" distL="0" distR="0" simplePos="0" locked="0" layoutInCell="1" allowOverlap="1" relativeHeight="3">
@@ -8055,7 +8798,7 @@
                           </pic:cNvPicPr>
                         </pic:nvPicPr>
                         <pic:blipFill>
-                          <a:blip r:embed="rId28"/>
+                          <a:blip r:embed="rId54"/>
                           <a:stretch>
                             <a:fillRect/>
                           </a:stretch>
@@ -8083,7 +8826,7 @@
               <w:rPr/>
               <w:t>cting silly for Jennie, May 7, 2014</w:t>
             </w:r>
-            <w:bookmarkEnd w:id="55"/>
+            <w:bookmarkEnd w:id="73"/>
           </w:p>
           <w:p>
             <w:pPr>
@@ -8158,7 +8901,7 @@
               <w:jc w:val="center"/>
               <w:rPr/>
             </w:pPr>
-            <w:bookmarkStart w:id="56" w:name="Sometime_in_1989"/>
+            <w:bookmarkStart w:id="74" w:name="Sometime_in_1989"/>
             <w:r>
               <w:drawing>
                 <wp:anchor behindDoc="0" distT="0" distB="0" distL="0" distR="0" simplePos="0" locked="0" layoutInCell="1" allowOverlap="1" relativeHeight="4">
@@ -8186,7 +8929,7 @@
                           </pic:cNvPicPr>
                         </pic:nvPicPr>
                         <pic:blipFill>
-                          <a:blip r:embed="rId29"/>
+                          <a:blip r:embed="rId55"/>
                           <a:stretch>
                             <a:fillRect/>
                           </a:stretch>
@@ -8214,7 +8957,7 @@
               <w:rPr/>
               <w:t>ometime in 1989</w:t>
             </w:r>
-            <w:bookmarkEnd w:id="56"/>
+            <w:bookmarkEnd w:id="74"/>
           </w:p>
         </w:tc>
         <w:tc>
@@ -8233,7 +8976,7 @@
               <w:jc w:val="center"/>
               <w:rPr/>
             </w:pPr>
-            <w:bookmarkStart w:id="57" w:name="October_5_2015"/>
+            <w:bookmarkStart w:id="75" w:name="October_5_2015"/>
             <w:r>
               <w:drawing>
                 <wp:anchor behindDoc="0" distT="0" distB="0" distL="0" distR="0" simplePos="0" locked="0" layoutInCell="1" allowOverlap="1" relativeHeight="5">
@@ -8261,7 +9004,7 @@
                           </pic:cNvPicPr>
                         </pic:nvPicPr>
                         <pic:blipFill>
-                          <a:blip r:embed="rId30"/>
+                          <a:blip r:embed="rId56"/>
                           <a:stretch>
                             <a:fillRect/>
                           </a:stretch>
@@ -8289,7 +9032,7 @@
               <w:rPr/>
               <w:t>ctober 5, 2015</w:t>
             </w:r>
-            <w:bookmarkEnd w:id="57"/>
+            <w:bookmarkEnd w:id="75"/>
           </w:p>
         </w:tc>
       </w:tr>
@@ -8304,7 +9047,7 @@
         <w:rPr/>
         <w:t xml:space="preserve">Other Books By </w:t>
       </w:r>
-      <w:hyperlink r:id="rId31">
+      <w:hyperlink r:id="rId57">
         <w:r>
           <w:rPr>
             <w:rStyle w:val="InternetLink"/>
@@ -8344,7 +9087,7 @@
         <w:jc w:val="both"/>
         <w:rPr/>
       </w:pPr>
-      <w:hyperlink r:id="rId32">
+      <w:hyperlink r:id="rId58">
         <w:r>
           <w:rPr>
             <w:rStyle w:val="InternetLink"/>
@@ -8417,8 +9160,8 @@
         <w:jc w:val="center"/>
         <w:rPr/>
       </w:pPr>
-      <w:bookmarkStart w:id="58" w:name="_toc582"/>
-      <w:bookmarkEnd w:id="58"/>
+      <w:bookmarkStart w:id="76" w:name="_toc582"/>
+      <w:bookmarkEnd w:id="76"/>
       <w:r>
         <w:rPr/>
         <w:t>One Last Thing - May I Request A Favor Of You?</w:t>
@@ -8472,7 +9215,7 @@
         <w:jc w:val="both"/>
         <w:rPr/>
       </w:pPr>
-      <w:hyperlink r:id="rId33">
+      <w:hyperlink r:id="rId59">
         <w:r>
           <w:rPr>
             <w:rStyle w:val="InternetLink"/>
@@ -8579,7 +9322,7 @@
       </w:hyperlink>
     </w:p>
     <w:sectPr>
-      <w:footerReference w:type="default" r:id="rId34"/>
+      <w:footerReference w:type="default" r:id="rId60"/>
       <w:type w:val="nextPage"/>
       <w:pgSz w:w="12240" w:h="15840"/>
       <w:pgMar w:left="1800" w:right="1800" w:header="0" w:top="1440" w:footer="720" w:bottom="1440" w:gutter="0"/>
@@ -9526,7 +10269,7 @@
     <w:pPr>
       <w:widowControl w:val="false"/>
       <w:suppressAutoHyphens w:val="true"/>
-      <w:overflowPunct w:val="false"/>
+      <w:overflowPunct w:val="true"/>
       <w:bidi w:val="0"/>
       <w:spacing w:before="0" w:after="0"/>
       <w:jc w:val="left"/>

</xml_diff>